<commit_message>
Update Game #1 Documentaion 1.docx
</commit_message>
<xml_diff>
--- a/Devlogs/Game #1 Documentaion 1.docx
+++ b/Devlogs/Game #1 Documentaion 1.docx
@@ -146,42 +146,7 @@
           <w:sz w:val="24"/>
           <w:szCs w:val="24"/>
         </w:rPr>
-        <w:t xml:space="preserve"> script</w:t>
-      </w:r>
-      <w:r>
-        <w:rPr>
-          <w:sz w:val="24"/>
-          <w:szCs w:val="24"/>
-        </w:rPr>
-        <w:t xml:space="preserve"> and game object. Additionally, created a Dialogue Node </w:t>
-      </w:r>
-      <w:r>
-        <w:rPr>
-          <w:sz w:val="24"/>
-          <w:szCs w:val="24"/>
-        </w:rPr>
-        <w:t>scriptable</w:t>
-      </w:r>
-      <w:r>
-        <w:rPr>
-          <w:sz w:val="24"/>
-          <w:szCs w:val="24"/>
-        </w:rPr>
-        <w:t xml:space="preserve"> game</w:t>
-      </w:r>
-      <w:r>
-        <w:rPr>
-          <w:sz w:val="24"/>
-          <w:szCs w:val="24"/>
-        </w:rPr>
-        <w:t xml:space="preserve"> object</w:t>
-      </w:r>
-      <w:r>
-        <w:rPr>
-          <w:sz w:val="24"/>
-          <w:szCs w:val="24"/>
-        </w:rPr>
-        <w:t xml:space="preserve"> and a Dialogue menu UI. </w:t>
+        <w:t xml:space="preserve"> script and game object. Additionally, created a Dialogue Node scriptable game object and a Dialogue menu UI. </w:t>
       </w:r>
       <w:r>
         <w:rPr>
@@ -420,14 +385,1268 @@
           <w:szCs w:val="24"/>
         </w:rPr>
       </w:pPr>
-    </w:p>
-    <w:p>
-      <w:pPr>
-        <w:rPr>
-          <w:sz w:val="24"/>
-          <w:szCs w:val="24"/>
-        </w:rPr>
-      </w:pPr>
+      <w:r>
+        <w:rPr>
+          <w:sz w:val="24"/>
+          <w:szCs w:val="24"/>
+        </w:rPr>
+        <w:t>1.0.09a Save System (9/27/23) to (10/1/23)</w:t>
+      </w:r>
+    </w:p>
+    <w:p>
+      <w:pPr>
+        <w:pStyle w:val="ListParagraph"/>
+        <w:numPr>
+          <w:ilvl w:val="0"/>
+          <w:numId w:val="5"/>
+        </w:numPr>
+        <w:rPr>
+          <w:sz w:val="24"/>
+          <w:szCs w:val="24"/>
+        </w:rPr>
+      </w:pPr>
+      <w:r>
+        <w:rPr>
+          <w:sz w:val="24"/>
+          <w:szCs w:val="24"/>
+        </w:rPr>
+        <w:t>Save System Implemented</w:t>
+      </w:r>
+    </w:p>
+    <w:p>
+      <w:pPr>
+        <w:pStyle w:val="ListParagraph"/>
+        <w:numPr>
+          <w:ilvl w:val="0"/>
+          <w:numId w:val="5"/>
+        </w:numPr>
+        <w:rPr>
+          <w:sz w:val="24"/>
+          <w:szCs w:val="24"/>
+        </w:rPr>
+      </w:pPr>
+      <w:r>
+        <w:rPr>
+          <w:sz w:val="24"/>
+          <w:szCs w:val="24"/>
+        </w:rPr>
+        <w:t xml:space="preserve">Converted to JSON save system (Currently only works for inventory, players, and dead enemies). Still need to implement a few other game elements. </w:t>
+      </w:r>
+    </w:p>
+    <w:p>
+      <w:pPr>
+        <w:rPr>
+          <w:sz w:val="24"/>
+          <w:szCs w:val="24"/>
+        </w:rPr>
+      </w:pPr>
+      <w:r>
+        <w:rPr>
+          <w:sz w:val="24"/>
+          <w:szCs w:val="24"/>
+        </w:rPr>
+        <w:t>1.0.10a (10/2/23) to (10/9/23)</w:t>
+      </w:r>
+    </w:p>
+    <w:p>
+      <w:pPr>
+        <w:pStyle w:val="ListParagraph"/>
+        <w:numPr>
+          <w:ilvl w:val="0"/>
+          <w:numId w:val="4"/>
+        </w:numPr>
+        <w:rPr>
+          <w:sz w:val="24"/>
+          <w:szCs w:val="24"/>
+        </w:rPr>
+      </w:pPr>
+      <w:r>
+        <w:rPr>
+          <w:sz w:val="24"/>
+          <w:szCs w:val="24"/>
+        </w:rPr>
+        <w:t>Fixed Bugs with ranged attack and dropping.</w:t>
+      </w:r>
+    </w:p>
+    <w:p>
+      <w:pPr>
+        <w:pStyle w:val="ListParagraph"/>
+        <w:numPr>
+          <w:ilvl w:val="0"/>
+          <w:numId w:val="4"/>
+        </w:numPr>
+        <w:rPr>
+          <w:sz w:val="24"/>
+          <w:szCs w:val="24"/>
+        </w:rPr>
+      </w:pPr>
+      <w:r>
+        <w:rPr>
+          <w:sz w:val="24"/>
+          <w:szCs w:val="24"/>
+        </w:rPr>
+        <w:t xml:space="preserve">Added Scene Switching and Game Over screen. Modified start menu. </w:t>
+      </w:r>
+    </w:p>
+    <w:p>
+      <w:pPr>
+        <w:pStyle w:val="ListParagraph"/>
+        <w:numPr>
+          <w:ilvl w:val="0"/>
+          <w:numId w:val="4"/>
+        </w:numPr>
+        <w:rPr>
+          <w:sz w:val="24"/>
+          <w:szCs w:val="24"/>
+        </w:rPr>
+      </w:pPr>
+      <w:r>
+        <w:rPr>
+          <w:sz w:val="24"/>
+          <w:szCs w:val="24"/>
+        </w:rPr>
+        <w:t xml:space="preserve">Created Area 1 and Area 3 scenes. </w:t>
+      </w:r>
+    </w:p>
+    <w:p>
+      <w:pPr>
+        <w:pStyle w:val="ListParagraph"/>
+        <w:numPr>
+          <w:ilvl w:val="0"/>
+          <w:numId w:val="4"/>
+        </w:numPr>
+        <w:rPr>
+          <w:sz w:val="24"/>
+          <w:szCs w:val="24"/>
+        </w:rPr>
+      </w:pPr>
+      <w:r>
+        <w:rPr>
+          <w:sz w:val="24"/>
+          <w:szCs w:val="24"/>
+        </w:rPr>
+        <w:t xml:space="preserve">Implemented script to disable the player’s light to control which scenes have a light around the player. </w:t>
+      </w:r>
+    </w:p>
+    <w:p>
+      <w:pPr>
+        <w:rPr>
+          <w:sz w:val="24"/>
+          <w:szCs w:val="24"/>
+        </w:rPr>
+      </w:pPr>
+    </w:p>
+    <w:p>
+      <w:pPr>
+        <w:rPr>
+          <w:sz w:val="24"/>
+          <w:szCs w:val="24"/>
+        </w:rPr>
+      </w:pPr>
+      <w:r>
+        <w:rPr>
+          <w:sz w:val="24"/>
+          <w:szCs w:val="24"/>
+        </w:rPr>
+        <w:lastRenderedPageBreak/>
+        <w:t>Older Updates</w:t>
+      </w:r>
+      <w:r>
+        <w:rPr>
+          <w:sz w:val="24"/>
+          <w:szCs w:val="24"/>
+        </w:rPr>
+        <w:t>:</w:t>
+      </w:r>
+      <w:r>
+        <w:rPr>
+          <w:sz w:val="24"/>
+          <w:szCs w:val="24"/>
+        </w:rPr>
+        <w:br/>
+      </w:r>
+    </w:p>
+    <w:p>
+      <w:pPr>
+        <w:rPr>
+          <w:sz w:val="24"/>
+          <w:szCs w:val="24"/>
+        </w:rPr>
+      </w:pPr>
+      <w:r>
+        <w:rPr>
+          <w:sz w:val="24"/>
+          <w:szCs w:val="24"/>
+        </w:rPr>
+        <w:t>1.0.01a</w:t>
+      </w:r>
+    </w:p>
+    <w:p>
+      <w:pPr>
+        <w:pStyle w:val="ListParagraph"/>
+        <w:numPr>
+          <w:ilvl w:val="0"/>
+          <w:numId w:val="6"/>
+        </w:numPr>
+        <w:rPr>
+          <w:sz w:val="24"/>
+          <w:szCs w:val="24"/>
+        </w:rPr>
+      </w:pPr>
+      <w:r>
+        <w:rPr>
+          <w:sz w:val="24"/>
+          <w:szCs w:val="24"/>
+        </w:rPr>
+        <w:t xml:space="preserve">This contains basic inventory + </w:t>
+      </w:r>
+      <w:r>
+        <w:rPr>
+          <w:sz w:val="24"/>
+          <w:szCs w:val="24"/>
+        </w:rPr>
+        <w:t>hot bar.</w:t>
+      </w:r>
+    </w:p>
+    <w:p>
+      <w:pPr>
+        <w:pStyle w:val="ListParagraph"/>
+        <w:numPr>
+          <w:ilvl w:val="0"/>
+          <w:numId w:val="6"/>
+        </w:numPr>
+        <w:rPr>
+          <w:sz w:val="24"/>
+          <w:szCs w:val="24"/>
+        </w:rPr>
+      </w:pPr>
+      <w:r>
+        <w:rPr>
+          <w:sz w:val="24"/>
+          <w:szCs w:val="24"/>
+        </w:rPr>
+        <w:t>Combat, Movement, and Enemies Scripts</w:t>
+      </w:r>
+    </w:p>
+    <w:p>
+      <w:pPr>
+        <w:pStyle w:val="ListParagraph"/>
+        <w:numPr>
+          <w:ilvl w:val="0"/>
+          <w:numId w:val="6"/>
+        </w:numPr>
+        <w:rPr>
+          <w:sz w:val="24"/>
+          <w:szCs w:val="24"/>
+        </w:rPr>
+      </w:pPr>
+      <w:r>
+        <w:rPr>
+          <w:sz w:val="24"/>
+          <w:szCs w:val="24"/>
+        </w:rPr>
+        <w:t>Functional Melee Weapon</w:t>
+      </w:r>
+    </w:p>
+    <w:p>
+      <w:pPr>
+        <w:pStyle w:val="ListParagraph"/>
+        <w:numPr>
+          <w:ilvl w:val="0"/>
+          <w:numId w:val="6"/>
+        </w:numPr>
+        <w:rPr>
+          <w:sz w:val="24"/>
+          <w:szCs w:val="24"/>
+        </w:rPr>
+      </w:pPr>
+      <w:r>
+        <w:rPr>
+          <w:sz w:val="24"/>
+          <w:szCs w:val="24"/>
+        </w:rPr>
+        <w:t>Basic Map Area</w:t>
+      </w:r>
+    </w:p>
+    <w:p>
+      <w:pPr>
+        <w:rPr>
+          <w:sz w:val="24"/>
+          <w:szCs w:val="24"/>
+        </w:rPr>
+      </w:pPr>
+      <w:r>
+        <w:rPr>
+          <w:sz w:val="24"/>
+          <w:szCs w:val="24"/>
+        </w:rPr>
+        <w:t>1.0.02a</w:t>
+      </w:r>
+    </w:p>
+    <w:p>
+      <w:pPr>
+        <w:pStyle w:val="ListParagraph"/>
+        <w:numPr>
+          <w:ilvl w:val="0"/>
+          <w:numId w:val="7"/>
+        </w:numPr>
+        <w:rPr>
+          <w:sz w:val="24"/>
+          <w:szCs w:val="24"/>
+        </w:rPr>
+      </w:pPr>
+      <w:r>
+        <w:rPr>
+          <w:sz w:val="24"/>
+          <w:szCs w:val="24"/>
+        </w:rPr>
+        <w:t xml:space="preserve">It implements loot and changes the </w:t>
+      </w:r>
+      <w:proofErr w:type="spellStart"/>
+      <w:r>
+        <w:rPr>
+          <w:sz w:val="24"/>
+          <w:szCs w:val="24"/>
+        </w:rPr>
+        <w:t>attackspeed</w:t>
+      </w:r>
+      <w:proofErr w:type="spellEnd"/>
+      <w:r>
+        <w:rPr>
+          <w:sz w:val="24"/>
+          <w:szCs w:val="24"/>
+        </w:rPr>
+        <w:t xml:space="preserve">, damage, and repeating swings onto the actual </w:t>
+      </w:r>
+      <w:r>
+        <w:rPr>
+          <w:sz w:val="24"/>
+          <w:szCs w:val="24"/>
+        </w:rPr>
+        <w:t>weapon.</w:t>
+      </w:r>
+    </w:p>
+    <w:p>
+      <w:pPr>
+        <w:pStyle w:val="ListParagraph"/>
+        <w:numPr>
+          <w:ilvl w:val="0"/>
+          <w:numId w:val="7"/>
+        </w:numPr>
+        <w:rPr>
+          <w:sz w:val="24"/>
+          <w:szCs w:val="24"/>
+        </w:rPr>
+      </w:pPr>
+      <w:r>
+        <w:rPr>
+          <w:sz w:val="24"/>
+          <w:szCs w:val="24"/>
+        </w:rPr>
+        <w:t xml:space="preserve">It modifies the Enemy Controller script to allow for dropped loot </w:t>
+      </w:r>
+      <w:r>
+        <w:rPr>
+          <w:sz w:val="24"/>
+          <w:szCs w:val="24"/>
+        </w:rPr>
+        <w:t>items.</w:t>
+      </w:r>
+    </w:p>
+    <w:p>
+      <w:pPr>
+        <w:pStyle w:val="ListParagraph"/>
+        <w:numPr>
+          <w:ilvl w:val="0"/>
+          <w:numId w:val="7"/>
+        </w:numPr>
+        <w:rPr>
+          <w:sz w:val="24"/>
+          <w:szCs w:val="24"/>
+        </w:rPr>
+      </w:pPr>
+      <w:r>
+        <w:rPr>
+          <w:sz w:val="24"/>
+          <w:szCs w:val="24"/>
+        </w:rPr>
+        <w:t xml:space="preserve">Changes layering of the swinging weapon based on </w:t>
+      </w:r>
+      <w:r>
+        <w:rPr>
+          <w:sz w:val="24"/>
+          <w:szCs w:val="24"/>
+        </w:rPr>
+        <w:t>direction.</w:t>
+      </w:r>
+    </w:p>
+    <w:p>
+      <w:pPr>
+        <w:rPr>
+          <w:sz w:val="24"/>
+          <w:szCs w:val="24"/>
+        </w:rPr>
+      </w:pPr>
+      <w:r>
+        <w:rPr>
+          <w:sz w:val="24"/>
+          <w:szCs w:val="24"/>
+        </w:rPr>
+        <w:t>1.0.03a</w:t>
+      </w:r>
+    </w:p>
+    <w:p>
+      <w:pPr>
+        <w:pStyle w:val="ListParagraph"/>
+        <w:numPr>
+          <w:ilvl w:val="0"/>
+          <w:numId w:val="8"/>
+        </w:numPr>
+        <w:rPr>
+          <w:sz w:val="24"/>
+          <w:szCs w:val="24"/>
+        </w:rPr>
+      </w:pPr>
+      <w:r>
+        <w:rPr>
+          <w:sz w:val="24"/>
+          <w:szCs w:val="24"/>
+        </w:rPr>
+        <w:t xml:space="preserve">Added New Floor </w:t>
+      </w:r>
+      <w:r>
+        <w:rPr>
+          <w:sz w:val="24"/>
+          <w:szCs w:val="24"/>
+        </w:rPr>
+        <w:t>Tile set</w:t>
+      </w:r>
+      <w:r>
+        <w:rPr>
+          <w:sz w:val="24"/>
+          <w:szCs w:val="24"/>
+        </w:rPr>
+        <w:t>s.</w:t>
+      </w:r>
+    </w:p>
+    <w:p>
+      <w:pPr>
+        <w:pStyle w:val="ListParagraph"/>
+        <w:numPr>
+          <w:ilvl w:val="0"/>
+          <w:numId w:val="8"/>
+        </w:numPr>
+        <w:rPr>
+          <w:sz w:val="24"/>
+          <w:szCs w:val="24"/>
+        </w:rPr>
+      </w:pPr>
+      <w:r>
+        <w:rPr>
+          <w:sz w:val="24"/>
+          <w:szCs w:val="24"/>
+        </w:rPr>
+        <w:t>Edited Basic Map Area</w:t>
+      </w:r>
+    </w:p>
+    <w:p>
+      <w:pPr>
+        <w:pStyle w:val="ListParagraph"/>
+        <w:numPr>
+          <w:ilvl w:val="0"/>
+          <w:numId w:val="8"/>
+        </w:numPr>
+        <w:rPr>
+          <w:sz w:val="24"/>
+          <w:szCs w:val="24"/>
+        </w:rPr>
+      </w:pPr>
+      <w:r>
+        <w:rPr>
+          <w:sz w:val="24"/>
+          <w:szCs w:val="24"/>
+        </w:rPr>
+        <w:t>Fixed Test Button for Taking Damage</w:t>
+      </w:r>
+    </w:p>
+    <w:p>
+      <w:pPr>
+        <w:pStyle w:val="ListParagraph"/>
+        <w:numPr>
+          <w:ilvl w:val="0"/>
+          <w:numId w:val="8"/>
+        </w:numPr>
+        <w:rPr>
+          <w:sz w:val="24"/>
+          <w:szCs w:val="24"/>
+        </w:rPr>
+      </w:pPr>
+      <w:r>
+        <w:rPr>
+          <w:sz w:val="24"/>
+          <w:szCs w:val="24"/>
+        </w:rPr>
+        <w:t xml:space="preserve">Allowed consuming using left </w:t>
+      </w:r>
+      <w:r>
+        <w:rPr>
+          <w:sz w:val="24"/>
+          <w:szCs w:val="24"/>
+        </w:rPr>
+        <w:t>click.</w:t>
+      </w:r>
+    </w:p>
+    <w:p>
+      <w:pPr>
+        <w:pStyle w:val="ListParagraph"/>
+        <w:numPr>
+          <w:ilvl w:val="0"/>
+          <w:numId w:val="8"/>
+        </w:numPr>
+        <w:rPr>
+          <w:sz w:val="24"/>
+          <w:szCs w:val="24"/>
+        </w:rPr>
+      </w:pPr>
+      <w:r>
+        <w:rPr>
+          <w:sz w:val="24"/>
+          <w:szCs w:val="24"/>
+        </w:rPr>
+        <w:t xml:space="preserve">Added filtering to inventory </w:t>
+      </w:r>
+      <w:r>
+        <w:rPr>
+          <w:sz w:val="24"/>
+          <w:szCs w:val="24"/>
+        </w:rPr>
+        <w:t>slots.</w:t>
+      </w:r>
+    </w:p>
+    <w:p>
+      <w:pPr>
+        <w:pStyle w:val="ListParagraph"/>
+        <w:numPr>
+          <w:ilvl w:val="0"/>
+          <w:numId w:val="8"/>
+        </w:numPr>
+        <w:rPr>
+          <w:sz w:val="24"/>
+          <w:szCs w:val="24"/>
+        </w:rPr>
+      </w:pPr>
+      <w:r>
+        <w:rPr>
+          <w:sz w:val="24"/>
+          <w:szCs w:val="24"/>
+        </w:rPr>
+        <w:t xml:space="preserve">Added new slots for armor and accessories, but currently they only filter for </w:t>
+      </w:r>
+      <w:r>
+        <w:rPr>
+          <w:sz w:val="24"/>
+          <w:szCs w:val="24"/>
+        </w:rPr>
+        <w:t>armor.</w:t>
+      </w:r>
+    </w:p>
+    <w:p>
+      <w:pPr>
+        <w:rPr>
+          <w:sz w:val="24"/>
+          <w:szCs w:val="24"/>
+        </w:rPr>
+      </w:pPr>
+      <w:r>
+        <w:rPr>
+          <w:sz w:val="24"/>
+          <w:szCs w:val="24"/>
+        </w:rPr>
+        <w:t>1.0.04a</w:t>
+      </w:r>
+    </w:p>
+    <w:p>
+      <w:pPr>
+        <w:pStyle w:val="ListParagraph"/>
+        <w:numPr>
+          <w:ilvl w:val="0"/>
+          <w:numId w:val="9"/>
+        </w:numPr>
+        <w:rPr>
+          <w:sz w:val="24"/>
+          <w:szCs w:val="24"/>
+        </w:rPr>
+      </w:pPr>
+      <w:r>
+        <w:rPr>
+          <w:sz w:val="24"/>
+          <w:szCs w:val="24"/>
+        </w:rPr>
+        <w:t>Handled Full Inventory and Still Collecting Loot</w:t>
+      </w:r>
+    </w:p>
+    <w:p>
+      <w:pPr>
+        <w:pStyle w:val="ListParagraph"/>
+        <w:numPr>
+          <w:ilvl w:val="0"/>
+          <w:numId w:val="9"/>
+        </w:numPr>
+        <w:rPr>
+          <w:sz w:val="24"/>
+          <w:szCs w:val="24"/>
+        </w:rPr>
+      </w:pPr>
+      <w:r>
+        <w:rPr>
+          <w:sz w:val="24"/>
+          <w:szCs w:val="24"/>
+        </w:rPr>
+        <w:t xml:space="preserve">Detects when inventory is full and when there is a stackable item that can still be </w:t>
+      </w:r>
+      <w:r>
+        <w:rPr>
+          <w:sz w:val="24"/>
+          <w:szCs w:val="24"/>
+        </w:rPr>
+        <w:t>filled.</w:t>
+      </w:r>
+    </w:p>
+    <w:p>
+      <w:pPr>
+        <w:rPr>
+          <w:sz w:val="24"/>
+          <w:szCs w:val="24"/>
+        </w:rPr>
+      </w:pPr>
+      <w:r>
+        <w:rPr>
+          <w:sz w:val="24"/>
+          <w:szCs w:val="24"/>
+        </w:rPr>
+        <w:t>1.0.05a</w:t>
+      </w:r>
+    </w:p>
+    <w:p>
+      <w:pPr>
+        <w:pStyle w:val="ListParagraph"/>
+        <w:numPr>
+          <w:ilvl w:val="0"/>
+          <w:numId w:val="10"/>
+        </w:numPr>
+        <w:rPr>
+          <w:sz w:val="24"/>
+          <w:szCs w:val="24"/>
+        </w:rPr>
+      </w:pPr>
+      <w:r>
+        <w:rPr>
+          <w:sz w:val="24"/>
+          <w:szCs w:val="24"/>
+        </w:rPr>
+        <w:t xml:space="preserve">Added code to loot to </w:t>
+      </w:r>
+      <w:r>
+        <w:rPr>
+          <w:sz w:val="24"/>
+          <w:szCs w:val="24"/>
+        </w:rPr>
+        <w:t>randomly</w:t>
+      </w:r>
+      <w:r>
+        <w:rPr>
+          <w:sz w:val="24"/>
+          <w:szCs w:val="24"/>
+        </w:rPr>
+        <w:t xml:space="preserve"> delay </w:t>
+      </w:r>
+      <w:r>
+        <w:rPr>
+          <w:sz w:val="24"/>
+          <w:szCs w:val="24"/>
+        </w:rPr>
+        <w:t>preventing</w:t>
+      </w:r>
+      <w:r>
+        <w:rPr>
+          <w:sz w:val="24"/>
+          <w:szCs w:val="24"/>
+        </w:rPr>
+        <w:t xml:space="preserve"> 2 items from entering at the same time when 1 slot is available.</w:t>
+      </w:r>
+    </w:p>
+    <w:p>
+      <w:pPr>
+        <w:pStyle w:val="ListParagraph"/>
+        <w:numPr>
+          <w:ilvl w:val="0"/>
+          <w:numId w:val="10"/>
+        </w:numPr>
+        <w:rPr>
+          <w:sz w:val="24"/>
+          <w:szCs w:val="24"/>
+        </w:rPr>
+      </w:pPr>
+      <w:r>
+        <w:rPr>
+          <w:sz w:val="24"/>
+          <w:szCs w:val="24"/>
+        </w:rPr>
+        <w:t>Added Health UI</w:t>
+      </w:r>
+    </w:p>
+    <w:p>
+      <w:pPr>
+        <w:pStyle w:val="ListParagraph"/>
+        <w:numPr>
+          <w:ilvl w:val="0"/>
+          <w:numId w:val="10"/>
+        </w:numPr>
+        <w:rPr>
+          <w:sz w:val="24"/>
+          <w:szCs w:val="24"/>
+        </w:rPr>
+      </w:pPr>
+      <w:r>
+        <w:rPr>
+          <w:sz w:val="24"/>
+          <w:szCs w:val="24"/>
+        </w:rPr>
+        <w:t>Collectable Items will be Green for Bug Testing</w:t>
+      </w:r>
+    </w:p>
+    <w:p>
+      <w:pPr>
+        <w:rPr>
+          <w:sz w:val="24"/>
+          <w:szCs w:val="24"/>
+        </w:rPr>
+      </w:pPr>
+      <w:r>
+        <w:rPr>
+          <w:sz w:val="24"/>
+          <w:szCs w:val="24"/>
+        </w:rPr>
+        <w:t>1.0.06a</w:t>
+      </w:r>
+    </w:p>
+    <w:p>
+      <w:pPr>
+        <w:pStyle w:val="ListParagraph"/>
+        <w:numPr>
+          <w:ilvl w:val="0"/>
+          <w:numId w:val="11"/>
+        </w:numPr>
+        <w:rPr>
+          <w:sz w:val="24"/>
+          <w:szCs w:val="24"/>
+        </w:rPr>
+      </w:pPr>
+      <w:r>
+        <w:rPr>
+          <w:sz w:val="24"/>
+          <w:szCs w:val="24"/>
+        </w:rPr>
+        <w:t xml:space="preserve">Added new Item Types and organized the inventory to accept those new item types in specific equipment slots. (Started in 1.0.03a, but </w:t>
+      </w:r>
+      <w:r>
+        <w:rPr>
+          <w:sz w:val="24"/>
+          <w:szCs w:val="24"/>
+        </w:rPr>
+        <w:t>it’s</w:t>
+      </w:r>
+      <w:r>
+        <w:rPr>
+          <w:sz w:val="24"/>
+          <w:szCs w:val="24"/>
+        </w:rPr>
+        <w:t xml:space="preserve"> now finished)</w:t>
+      </w:r>
+    </w:p>
+    <w:p>
+      <w:pPr>
+        <w:pStyle w:val="ListParagraph"/>
+        <w:numPr>
+          <w:ilvl w:val="0"/>
+          <w:numId w:val="11"/>
+        </w:numPr>
+        <w:rPr>
+          <w:sz w:val="24"/>
+          <w:szCs w:val="24"/>
+        </w:rPr>
+      </w:pPr>
+      <w:r>
+        <w:rPr>
+          <w:sz w:val="24"/>
+          <w:szCs w:val="24"/>
+        </w:rPr>
+        <w:t>Modified the collection to be faster to avoid items trailing behind the player when walking/</w:t>
+      </w:r>
+      <w:r>
+        <w:rPr>
+          <w:sz w:val="24"/>
+          <w:szCs w:val="24"/>
+        </w:rPr>
+        <w:t>running.</w:t>
+      </w:r>
+    </w:p>
+    <w:p>
+      <w:pPr>
+        <w:pStyle w:val="ListParagraph"/>
+        <w:numPr>
+          <w:ilvl w:val="0"/>
+          <w:numId w:val="11"/>
+        </w:numPr>
+        <w:rPr>
+          <w:sz w:val="24"/>
+          <w:szCs w:val="24"/>
+        </w:rPr>
+      </w:pPr>
+      <w:r>
+        <w:rPr>
+          <w:sz w:val="24"/>
+          <w:szCs w:val="24"/>
+        </w:rPr>
+        <w:t>Added new Animator for TargetDummy/</w:t>
+      </w:r>
+      <w:proofErr w:type="spellStart"/>
+      <w:r>
+        <w:rPr>
+          <w:sz w:val="24"/>
+          <w:szCs w:val="24"/>
+        </w:rPr>
+        <w:t>PotionDummy</w:t>
+      </w:r>
+      <w:proofErr w:type="spellEnd"/>
+      <w:r>
+        <w:rPr>
+          <w:sz w:val="24"/>
+          <w:szCs w:val="24"/>
+        </w:rPr>
+        <w:t xml:space="preserve"> and </w:t>
+      </w:r>
+      <w:proofErr w:type="spellStart"/>
+      <w:r>
+        <w:rPr>
+          <w:sz w:val="24"/>
+          <w:szCs w:val="24"/>
+        </w:rPr>
+        <w:t>TesterGoblin</w:t>
+      </w:r>
+      <w:proofErr w:type="spellEnd"/>
+      <w:r>
+        <w:rPr>
+          <w:sz w:val="24"/>
+          <w:szCs w:val="24"/>
+        </w:rPr>
+        <w:t xml:space="preserve"> to </w:t>
+      </w:r>
+      <w:r>
+        <w:rPr>
+          <w:sz w:val="24"/>
+          <w:szCs w:val="24"/>
+        </w:rPr>
+        <w:t>allow</w:t>
+      </w:r>
+      <w:r>
+        <w:rPr>
+          <w:sz w:val="24"/>
+          <w:szCs w:val="24"/>
+        </w:rPr>
+        <w:t xml:space="preserve"> future enemy attacks.</w:t>
+      </w:r>
+    </w:p>
+    <w:p>
+      <w:pPr>
+        <w:pStyle w:val="ListParagraph"/>
+        <w:numPr>
+          <w:ilvl w:val="0"/>
+          <w:numId w:val="11"/>
+        </w:numPr>
+        <w:rPr>
+          <w:sz w:val="24"/>
+          <w:szCs w:val="24"/>
+        </w:rPr>
+      </w:pPr>
+      <w:r>
+        <w:rPr>
+          <w:sz w:val="24"/>
+          <w:szCs w:val="24"/>
+        </w:rPr>
+        <w:lastRenderedPageBreak/>
+        <w:t>FIXED (Bug): When inventory is full and inventory UI is open, dragging an item out allows for new item to be picked up, causing the inventory to be full. Then releasing dragged item, causes said item to bind onto the recently added item. (Solution, disable pickup for items when dragging)</w:t>
+      </w:r>
+    </w:p>
+    <w:p>
+      <w:pPr>
+        <w:pStyle w:val="ListParagraph"/>
+        <w:numPr>
+          <w:ilvl w:val="0"/>
+          <w:numId w:val="11"/>
+        </w:numPr>
+        <w:rPr>
+          <w:sz w:val="24"/>
+          <w:szCs w:val="24"/>
+        </w:rPr>
+      </w:pPr>
+      <w:r>
+        <w:rPr>
+          <w:sz w:val="24"/>
+          <w:szCs w:val="24"/>
+        </w:rPr>
+        <w:t xml:space="preserve">FIXED (Bug): Swapping weapons does not change the attack point position to new position for weapon. (Solution, created new </w:t>
+      </w:r>
+      <w:proofErr w:type="spellStart"/>
+      <w:r>
+        <w:rPr>
+          <w:sz w:val="24"/>
+          <w:szCs w:val="24"/>
+        </w:rPr>
+        <w:t>getLastDirection</w:t>
+      </w:r>
+      <w:proofErr w:type="spellEnd"/>
+      <w:r>
+        <w:rPr>
+          <w:sz w:val="24"/>
+          <w:szCs w:val="24"/>
+        </w:rPr>
+        <w:t xml:space="preserve"> function in </w:t>
+      </w:r>
+      <w:proofErr w:type="spellStart"/>
+      <w:r>
+        <w:rPr>
+          <w:sz w:val="24"/>
+          <w:szCs w:val="24"/>
+        </w:rPr>
+        <w:t>playerMovement</w:t>
+      </w:r>
+      <w:proofErr w:type="spellEnd"/>
+      <w:r>
+        <w:rPr>
+          <w:sz w:val="24"/>
+          <w:szCs w:val="24"/>
+        </w:rPr>
+        <w:t xml:space="preserve"> and simplified existing code in player update).</w:t>
+      </w:r>
+    </w:p>
+    <w:p>
+      <w:pPr>
+        <w:rPr>
+          <w:sz w:val="24"/>
+          <w:szCs w:val="24"/>
+        </w:rPr>
+      </w:pPr>
+      <w:r>
+        <w:rPr>
+          <w:sz w:val="24"/>
+          <w:szCs w:val="24"/>
+        </w:rPr>
+        <w:t>1.0.07a (9/12/23) to (9/13/23)</w:t>
+      </w:r>
+    </w:p>
+    <w:p>
+      <w:pPr>
+        <w:pStyle w:val="ListParagraph"/>
+        <w:numPr>
+          <w:ilvl w:val="0"/>
+          <w:numId w:val="12"/>
+        </w:numPr>
+        <w:rPr>
+          <w:sz w:val="24"/>
+          <w:szCs w:val="24"/>
+        </w:rPr>
+      </w:pPr>
+      <w:r>
+        <w:rPr>
+          <w:sz w:val="24"/>
+          <w:szCs w:val="24"/>
+        </w:rPr>
+        <w:t>Updated Version of Unity to 2021.3.30f</w:t>
+      </w:r>
+    </w:p>
+    <w:p>
+      <w:pPr>
+        <w:pStyle w:val="ListParagraph"/>
+        <w:numPr>
+          <w:ilvl w:val="0"/>
+          <w:numId w:val="12"/>
+        </w:numPr>
+        <w:rPr>
+          <w:sz w:val="24"/>
+          <w:szCs w:val="24"/>
+        </w:rPr>
+      </w:pPr>
+      <w:r>
+        <w:rPr>
+          <w:sz w:val="24"/>
+          <w:szCs w:val="24"/>
+        </w:rPr>
+        <w:t xml:space="preserve">Enemy Attacking </w:t>
+      </w:r>
+    </w:p>
+    <w:p>
+      <w:pPr>
+        <w:pStyle w:val="ListParagraph"/>
+        <w:numPr>
+          <w:ilvl w:val="0"/>
+          <w:numId w:val="12"/>
+        </w:numPr>
+        <w:rPr>
+          <w:sz w:val="24"/>
+          <w:szCs w:val="24"/>
+        </w:rPr>
+      </w:pPr>
+      <w:r>
+        <w:rPr>
+          <w:sz w:val="24"/>
+          <w:szCs w:val="24"/>
+        </w:rPr>
+        <w:t xml:space="preserve">Enabled animator code for </w:t>
+      </w:r>
+      <w:proofErr w:type="spellStart"/>
+      <w:r>
+        <w:rPr>
+          <w:sz w:val="24"/>
+          <w:szCs w:val="24"/>
+        </w:rPr>
+        <w:t>Enemycontroller</w:t>
+      </w:r>
+      <w:proofErr w:type="spellEnd"/>
+    </w:p>
+    <w:p>
+      <w:pPr>
+        <w:pStyle w:val="ListParagraph"/>
+        <w:numPr>
+          <w:ilvl w:val="0"/>
+          <w:numId w:val="12"/>
+        </w:numPr>
+        <w:rPr>
+          <w:sz w:val="24"/>
+          <w:szCs w:val="24"/>
+        </w:rPr>
+      </w:pPr>
+      <w:r>
+        <w:rPr>
+          <w:sz w:val="24"/>
+          <w:szCs w:val="24"/>
+        </w:rPr>
+        <w:t xml:space="preserve">Uploaded to </w:t>
+      </w:r>
+      <w:proofErr w:type="spellStart"/>
+      <w:r>
+        <w:rPr>
+          <w:sz w:val="24"/>
+          <w:szCs w:val="24"/>
+        </w:rPr>
+        <w:t>Github</w:t>
+      </w:r>
+      <w:proofErr w:type="spellEnd"/>
+    </w:p>
+    <w:p>
+      <w:pPr>
+        <w:rPr>
+          <w:sz w:val="24"/>
+          <w:szCs w:val="24"/>
+        </w:rPr>
+      </w:pPr>
+      <w:r>
+        <w:rPr>
+          <w:sz w:val="24"/>
+          <w:szCs w:val="24"/>
+        </w:rPr>
+        <w:t>1.0.08a (9/14/23) to (9/17/23)</w:t>
+      </w:r>
+    </w:p>
+    <w:p>
+      <w:pPr>
+        <w:pStyle w:val="ListParagraph"/>
+        <w:numPr>
+          <w:ilvl w:val="0"/>
+          <w:numId w:val="13"/>
+        </w:numPr>
+        <w:rPr>
+          <w:sz w:val="24"/>
+          <w:szCs w:val="24"/>
+        </w:rPr>
+      </w:pPr>
+      <w:r>
+        <w:rPr>
+          <w:sz w:val="24"/>
+          <w:szCs w:val="24"/>
+        </w:rPr>
+        <w:t>Added URP (Universal Render Pipeline)</w:t>
+      </w:r>
+    </w:p>
+    <w:p>
+      <w:pPr>
+        <w:pStyle w:val="ListParagraph"/>
+        <w:numPr>
+          <w:ilvl w:val="0"/>
+          <w:numId w:val="13"/>
+        </w:numPr>
+        <w:rPr>
+          <w:sz w:val="24"/>
+          <w:szCs w:val="24"/>
+        </w:rPr>
+      </w:pPr>
+      <w:r>
+        <w:rPr>
+          <w:sz w:val="24"/>
+          <w:szCs w:val="24"/>
+        </w:rPr>
+        <w:t>Implemented basic lighting including Global Lighting, Player's Light, and A basic Torch Light</w:t>
+      </w:r>
+    </w:p>
+    <w:p>
+      <w:pPr>
+        <w:pStyle w:val="ListParagraph"/>
+        <w:numPr>
+          <w:ilvl w:val="0"/>
+          <w:numId w:val="13"/>
+        </w:numPr>
+        <w:rPr>
+          <w:sz w:val="24"/>
+          <w:szCs w:val="24"/>
+        </w:rPr>
+      </w:pPr>
+      <w:r>
+        <w:rPr>
+          <w:sz w:val="24"/>
+          <w:szCs w:val="24"/>
+        </w:rPr>
+        <w:t>Added health text to UI over the health bar.</w:t>
+      </w:r>
+    </w:p>
+    <w:p>
+      <w:pPr>
+        <w:pStyle w:val="ListParagraph"/>
+        <w:numPr>
+          <w:ilvl w:val="0"/>
+          <w:numId w:val="13"/>
+        </w:numPr>
+        <w:rPr>
+          <w:sz w:val="24"/>
+          <w:szCs w:val="24"/>
+        </w:rPr>
+      </w:pPr>
+      <w:r>
+        <w:rPr>
+          <w:sz w:val="24"/>
+          <w:szCs w:val="24"/>
+        </w:rPr>
+        <w:t xml:space="preserve">FIXED (Bug) Lines </w:t>
+      </w:r>
+      <w:r>
+        <w:rPr>
+          <w:sz w:val="24"/>
+          <w:szCs w:val="24"/>
+        </w:rPr>
+        <w:t>in between</w:t>
+      </w:r>
+      <w:r>
+        <w:rPr>
+          <w:sz w:val="24"/>
+          <w:szCs w:val="24"/>
+        </w:rPr>
+        <w:t xml:space="preserve"> tiles when moving in game. (Pixel Perfect Camera can fix some of these issues, however, it </w:t>
+      </w:r>
+      <w:r>
+        <w:rPr>
+          <w:sz w:val="24"/>
+          <w:szCs w:val="24"/>
+        </w:rPr>
+        <w:t>persists</w:t>
+      </w:r>
+      <w:r>
+        <w:rPr>
+          <w:sz w:val="24"/>
+          <w:szCs w:val="24"/>
+        </w:rPr>
+        <w:t xml:space="preserve">) (Solution was </w:t>
+      </w:r>
+      <w:r>
+        <w:rPr>
+          <w:sz w:val="24"/>
+          <w:szCs w:val="24"/>
+        </w:rPr>
+        <w:t>tile sets</w:t>
+      </w:r>
+      <w:r>
+        <w:rPr>
+          <w:sz w:val="24"/>
+          <w:szCs w:val="24"/>
+        </w:rPr>
+        <w:t xml:space="preserve"> sprites on wrong layer).</w:t>
+      </w:r>
+    </w:p>
+    <w:p>
+      <w:pPr>
+        <w:pStyle w:val="ListParagraph"/>
+        <w:numPr>
+          <w:ilvl w:val="0"/>
+          <w:numId w:val="13"/>
+        </w:numPr>
+        <w:rPr>
+          <w:sz w:val="24"/>
+          <w:szCs w:val="24"/>
+        </w:rPr>
+      </w:pPr>
+      <w:r>
+        <w:rPr>
+          <w:sz w:val="24"/>
+          <w:szCs w:val="24"/>
+        </w:rPr>
+        <w:t xml:space="preserve">FIXED (Bug) When </w:t>
+      </w:r>
+      <w:r>
+        <w:rPr>
+          <w:sz w:val="24"/>
+          <w:szCs w:val="24"/>
+        </w:rPr>
+        <w:t>the weapon</w:t>
+      </w:r>
+      <w:r>
+        <w:rPr>
+          <w:sz w:val="24"/>
+          <w:szCs w:val="24"/>
+        </w:rPr>
+        <w:t xml:space="preserve"> swing ends, there is a chance that the sprite will flash at the reset position, instead of being hidden. Had to redo some logic in the swing class.</w:t>
+      </w:r>
+    </w:p>
+    <w:p>
+      <w:pPr>
+        <w:pStyle w:val="ListParagraph"/>
+        <w:numPr>
+          <w:ilvl w:val="0"/>
+          <w:numId w:val="13"/>
+        </w:numPr>
+        <w:rPr>
+          <w:sz w:val="24"/>
+          <w:szCs w:val="24"/>
+        </w:rPr>
+      </w:pPr>
+      <w:r>
+        <w:rPr>
+          <w:sz w:val="24"/>
+          <w:szCs w:val="24"/>
+        </w:rPr>
+        <w:t xml:space="preserve">FIXED (Bug) Can tap corner directions to have player sprite face a different direction than the swinging direction. </w:t>
+      </w:r>
+      <w:r>
+        <w:rPr>
+          <w:sz w:val="24"/>
+          <w:szCs w:val="24"/>
+        </w:rPr>
+        <w:t>The solution</w:t>
+      </w:r>
+      <w:r>
+        <w:rPr>
+          <w:sz w:val="24"/>
+          <w:szCs w:val="24"/>
+        </w:rPr>
+        <w:t xml:space="preserve"> was to use last direction for player sprite animator instead of direction.</w:t>
+      </w:r>
     </w:p>
     <w:sectPr>
       <w:pgSz w:w="12240" w:h="15840"/>
@@ -555,6 +1774,345 @@
     </w:lvl>
   </w:abstractNum>
   <w:abstractNum w:abstractNumId="1" w15:restartNumberingAfterBreak="0">
+    <w:nsid w:val="0930231C"/>
+    <w:multiLevelType w:val="hybridMultilevel"/>
+    <w:tmpl w:val="2C46C02C"/>
+    <w:lvl w:ilvl="0" w:tplc="04090001">
+      <w:start w:val="1"/>
+      <w:numFmt w:val="bullet"/>
+      <w:lvlText w:val=""/>
+      <w:lvlJc w:val="left"/>
+      <w:pPr>
+        <w:ind w:left="720" w:hanging="360"/>
+      </w:pPr>
+      <w:rPr>
+        <w:rFonts w:ascii="Symbol" w:hAnsi="Symbol" w:hint="default"/>
+      </w:rPr>
+    </w:lvl>
+    <w:lvl w:ilvl="1" w:tplc="04090003" w:tentative="1">
+      <w:start w:val="1"/>
+      <w:numFmt w:val="bullet"/>
+      <w:lvlText w:val="o"/>
+      <w:lvlJc w:val="left"/>
+      <w:pPr>
+        <w:ind w:left="1440" w:hanging="360"/>
+      </w:pPr>
+      <w:rPr>
+        <w:rFonts w:ascii="Courier New" w:hAnsi="Courier New" w:cs="Courier New" w:hint="default"/>
+      </w:rPr>
+    </w:lvl>
+    <w:lvl w:ilvl="2" w:tplc="04090005" w:tentative="1">
+      <w:start w:val="1"/>
+      <w:numFmt w:val="bullet"/>
+      <w:lvlText w:val=""/>
+      <w:lvlJc w:val="left"/>
+      <w:pPr>
+        <w:ind w:left="2160" w:hanging="360"/>
+      </w:pPr>
+      <w:rPr>
+        <w:rFonts w:ascii="Wingdings" w:hAnsi="Wingdings" w:hint="default"/>
+      </w:rPr>
+    </w:lvl>
+    <w:lvl w:ilvl="3" w:tplc="04090001" w:tentative="1">
+      <w:start w:val="1"/>
+      <w:numFmt w:val="bullet"/>
+      <w:lvlText w:val=""/>
+      <w:lvlJc w:val="left"/>
+      <w:pPr>
+        <w:ind w:left="2880" w:hanging="360"/>
+      </w:pPr>
+      <w:rPr>
+        <w:rFonts w:ascii="Symbol" w:hAnsi="Symbol" w:hint="default"/>
+      </w:rPr>
+    </w:lvl>
+    <w:lvl w:ilvl="4" w:tplc="04090003" w:tentative="1">
+      <w:start w:val="1"/>
+      <w:numFmt w:val="bullet"/>
+      <w:lvlText w:val="o"/>
+      <w:lvlJc w:val="left"/>
+      <w:pPr>
+        <w:ind w:left="3600" w:hanging="360"/>
+      </w:pPr>
+      <w:rPr>
+        <w:rFonts w:ascii="Courier New" w:hAnsi="Courier New" w:cs="Courier New" w:hint="default"/>
+      </w:rPr>
+    </w:lvl>
+    <w:lvl w:ilvl="5" w:tplc="04090005" w:tentative="1">
+      <w:start w:val="1"/>
+      <w:numFmt w:val="bullet"/>
+      <w:lvlText w:val=""/>
+      <w:lvlJc w:val="left"/>
+      <w:pPr>
+        <w:ind w:left="4320" w:hanging="360"/>
+      </w:pPr>
+      <w:rPr>
+        <w:rFonts w:ascii="Wingdings" w:hAnsi="Wingdings" w:hint="default"/>
+      </w:rPr>
+    </w:lvl>
+    <w:lvl w:ilvl="6" w:tplc="04090001" w:tentative="1">
+      <w:start w:val="1"/>
+      <w:numFmt w:val="bullet"/>
+      <w:lvlText w:val=""/>
+      <w:lvlJc w:val="left"/>
+      <w:pPr>
+        <w:ind w:left="5040" w:hanging="360"/>
+      </w:pPr>
+      <w:rPr>
+        <w:rFonts w:ascii="Symbol" w:hAnsi="Symbol" w:hint="default"/>
+      </w:rPr>
+    </w:lvl>
+    <w:lvl w:ilvl="7" w:tplc="04090003" w:tentative="1">
+      <w:start w:val="1"/>
+      <w:numFmt w:val="bullet"/>
+      <w:lvlText w:val="o"/>
+      <w:lvlJc w:val="left"/>
+      <w:pPr>
+        <w:ind w:left="5760" w:hanging="360"/>
+      </w:pPr>
+      <w:rPr>
+        <w:rFonts w:ascii="Courier New" w:hAnsi="Courier New" w:cs="Courier New" w:hint="default"/>
+      </w:rPr>
+    </w:lvl>
+    <w:lvl w:ilvl="8" w:tplc="04090005" w:tentative="1">
+      <w:start w:val="1"/>
+      <w:numFmt w:val="bullet"/>
+      <w:lvlText w:val=""/>
+      <w:lvlJc w:val="left"/>
+      <w:pPr>
+        <w:ind w:left="6480" w:hanging="360"/>
+      </w:pPr>
+      <w:rPr>
+        <w:rFonts w:ascii="Wingdings" w:hAnsi="Wingdings" w:hint="default"/>
+      </w:rPr>
+    </w:lvl>
+  </w:abstractNum>
+  <w:abstractNum w:abstractNumId="2" w15:restartNumberingAfterBreak="0">
+    <w:nsid w:val="11CC75D1"/>
+    <w:multiLevelType w:val="hybridMultilevel"/>
+    <w:tmpl w:val="663EC4B6"/>
+    <w:lvl w:ilvl="0" w:tplc="04090001">
+      <w:start w:val="1"/>
+      <w:numFmt w:val="bullet"/>
+      <w:lvlText w:val=""/>
+      <w:lvlJc w:val="left"/>
+      <w:pPr>
+        <w:ind w:left="720" w:hanging="360"/>
+      </w:pPr>
+      <w:rPr>
+        <w:rFonts w:ascii="Symbol" w:hAnsi="Symbol" w:hint="default"/>
+      </w:rPr>
+    </w:lvl>
+    <w:lvl w:ilvl="1" w:tplc="04090003" w:tentative="1">
+      <w:start w:val="1"/>
+      <w:numFmt w:val="bullet"/>
+      <w:lvlText w:val="o"/>
+      <w:lvlJc w:val="left"/>
+      <w:pPr>
+        <w:ind w:left="1440" w:hanging="360"/>
+      </w:pPr>
+      <w:rPr>
+        <w:rFonts w:ascii="Courier New" w:hAnsi="Courier New" w:cs="Courier New" w:hint="default"/>
+      </w:rPr>
+    </w:lvl>
+    <w:lvl w:ilvl="2" w:tplc="04090005" w:tentative="1">
+      <w:start w:val="1"/>
+      <w:numFmt w:val="bullet"/>
+      <w:lvlText w:val=""/>
+      <w:lvlJc w:val="left"/>
+      <w:pPr>
+        <w:ind w:left="2160" w:hanging="360"/>
+      </w:pPr>
+      <w:rPr>
+        <w:rFonts w:ascii="Wingdings" w:hAnsi="Wingdings" w:hint="default"/>
+      </w:rPr>
+    </w:lvl>
+    <w:lvl w:ilvl="3" w:tplc="04090001" w:tentative="1">
+      <w:start w:val="1"/>
+      <w:numFmt w:val="bullet"/>
+      <w:lvlText w:val=""/>
+      <w:lvlJc w:val="left"/>
+      <w:pPr>
+        <w:ind w:left="2880" w:hanging="360"/>
+      </w:pPr>
+      <w:rPr>
+        <w:rFonts w:ascii="Symbol" w:hAnsi="Symbol" w:hint="default"/>
+      </w:rPr>
+    </w:lvl>
+    <w:lvl w:ilvl="4" w:tplc="04090003" w:tentative="1">
+      <w:start w:val="1"/>
+      <w:numFmt w:val="bullet"/>
+      <w:lvlText w:val="o"/>
+      <w:lvlJc w:val="left"/>
+      <w:pPr>
+        <w:ind w:left="3600" w:hanging="360"/>
+      </w:pPr>
+      <w:rPr>
+        <w:rFonts w:ascii="Courier New" w:hAnsi="Courier New" w:cs="Courier New" w:hint="default"/>
+      </w:rPr>
+    </w:lvl>
+    <w:lvl w:ilvl="5" w:tplc="04090005" w:tentative="1">
+      <w:start w:val="1"/>
+      <w:numFmt w:val="bullet"/>
+      <w:lvlText w:val=""/>
+      <w:lvlJc w:val="left"/>
+      <w:pPr>
+        <w:ind w:left="4320" w:hanging="360"/>
+      </w:pPr>
+      <w:rPr>
+        <w:rFonts w:ascii="Wingdings" w:hAnsi="Wingdings" w:hint="default"/>
+      </w:rPr>
+    </w:lvl>
+    <w:lvl w:ilvl="6" w:tplc="04090001" w:tentative="1">
+      <w:start w:val="1"/>
+      <w:numFmt w:val="bullet"/>
+      <w:lvlText w:val=""/>
+      <w:lvlJc w:val="left"/>
+      <w:pPr>
+        <w:ind w:left="5040" w:hanging="360"/>
+      </w:pPr>
+      <w:rPr>
+        <w:rFonts w:ascii="Symbol" w:hAnsi="Symbol" w:hint="default"/>
+      </w:rPr>
+    </w:lvl>
+    <w:lvl w:ilvl="7" w:tplc="04090003" w:tentative="1">
+      <w:start w:val="1"/>
+      <w:numFmt w:val="bullet"/>
+      <w:lvlText w:val="o"/>
+      <w:lvlJc w:val="left"/>
+      <w:pPr>
+        <w:ind w:left="5760" w:hanging="360"/>
+      </w:pPr>
+      <w:rPr>
+        <w:rFonts w:ascii="Courier New" w:hAnsi="Courier New" w:cs="Courier New" w:hint="default"/>
+      </w:rPr>
+    </w:lvl>
+    <w:lvl w:ilvl="8" w:tplc="04090005" w:tentative="1">
+      <w:start w:val="1"/>
+      <w:numFmt w:val="bullet"/>
+      <w:lvlText w:val=""/>
+      <w:lvlJc w:val="left"/>
+      <w:pPr>
+        <w:ind w:left="6480" w:hanging="360"/>
+      </w:pPr>
+      <w:rPr>
+        <w:rFonts w:ascii="Wingdings" w:hAnsi="Wingdings" w:hint="default"/>
+      </w:rPr>
+    </w:lvl>
+  </w:abstractNum>
+  <w:abstractNum w:abstractNumId="3" w15:restartNumberingAfterBreak="0">
+    <w:nsid w:val="1A363B75"/>
+    <w:multiLevelType w:val="hybridMultilevel"/>
+    <w:tmpl w:val="5D584D14"/>
+    <w:lvl w:ilvl="0" w:tplc="04090001">
+      <w:start w:val="1"/>
+      <w:numFmt w:val="bullet"/>
+      <w:lvlText w:val=""/>
+      <w:lvlJc w:val="left"/>
+      <w:pPr>
+        <w:ind w:left="720" w:hanging="360"/>
+      </w:pPr>
+      <w:rPr>
+        <w:rFonts w:ascii="Symbol" w:hAnsi="Symbol" w:hint="default"/>
+      </w:rPr>
+    </w:lvl>
+    <w:lvl w:ilvl="1" w:tplc="04090003" w:tentative="1">
+      <w:start w:val="1"/>
+      <w:numFmt w:val="bullet"/>
+      <w:lvlText w:val="o"/>
+      <w:lvlJc w:val="left"/>
+      <w:pPr>
+        <w:ind w:left="1440" w:hanging="360"/>
+      </w:pPr>
+      <w:rPr>
+        <w:rFonts w:ascii="Courier New" w:hAnsi="Courier New" w:cs="Courier New" w:hint="default"/>
+      </w:rPr>
+    </w:lvl>
+    <w:lvl w:ilvl="2" w:tplc="04090005" w:tentative="1">
+      <w:start w:val="1"/>
+      <w:numFmt w:val="bullet"/>
+      <w:lvlText w:val=""/>
+      <w:lvlJc w:val="left"/>
+      <w:pPr>
+        <w:ind w:left="2160" w:hanging="360"/>
+      </w:pPr>
+      <w:rPr>
+        <w:rFonts w:ascii="Wingdings" w:hAnsi="Wingdings" w:hint="default"/>
+      </w:rPr>
+    </w:lvl>
+    <w:lvl w:ilvl="3" w:tplc="04090001" w:tentative="1">
+      <w:start w:val="1"/>
+      <w:numFmt w:val="bullet"/>
+      <w:lvlText w:val=""/>
+      <w:lvlJc w:val="left"/>
+      <w:pPr>
+        <w:ind w:left="2880" w:hanging="360"/>
+      </w:pPr>
+      <w:rPr>
+        <w:rFonts w:ascii="Symbol" w:hAnsi="Symbol" w:hint="default"/>
+      </w:rPr>
+    </w:lvl>
+    <w:lvl w:ilvl="4" w:tplc="04090003" w:tentative="1">
+      <w:start w:val="1"/>
+      <w:numFmt w:val="bullet"/>
+      <w:lvlText w:val="o"/>
+      <w:lvlJc w:val="left"/>
+      <w:pPr>
+        <w:ind w:left="3600" w:hanging="360"/>
+      </w:pPr>
+      <w:rPr>
+        <w:rFonts w:ascii="Courier New" w:hAnsi="Courier New" w:cs="Courier New" w:hint="default"/>
+      </w:rPr>
+    </w:lvl>
+    <w:lvl w:ilvl="5" w:tplc="04090005" w:tentative="1">
+      <w:start w:val="1"/>
+      <w:numFmt w:val="bullet"/>
+      <w:lvlText w:val=""/>
+      <w:lvlJc w:val="left"/>
+      <w:pPr>
+        <w:ind w:left="4320" w:hanging="360"/>
+      </w:pPr>
+      <w:rPr>
+        <w:rFonts w:ascii="Wingdings" w:hAnsi="Wingdings" w:hint="default"/>
+      </w:rPr>
+    </w:lvl>
+    <w:lvl w:ilvl="6" w:tplc="04090001" w:tentative="1">
+      <w:start w:val="1"/>
+      <w:numFmt w:val="bullet"/>
+      <w:lvlText w:val=""/>
+      <w:lvlJc w:val="left"/>
+      <w:pPr>
+        <w:ind w:left="5040" w:hanging="360"/>
+      </w:pPr>
+      <w:rPr>
+        <w:rFonts w:ascii="Symbol" w:hAnsi="Symbol" w:hint="default"/>
+      </w:rPr>
+    </w:lvl>
+    <w:lvl w:ilvl="7" w:tplc="04090003" w:tentative="1">
+      <w:start w:val="1"/>
+      <w:numFmt w:val="bullet"/>
+      <w:lvlText w:val="o"/>
+      <w:lvlJc w:val="left"/>
+      <w:pPr>
+        <w:ind w:left="5760" w:hanging="360"/>
+      </w:pPr>
+      <w:rPr>
+        <w:rFonts w:ascii="Courier New" w:hAnsi="Courier New" w:cs="Courier New" w:hint="default"/>
+      </w:rPr>
+    </w:lvl>
+    <w:lvl w:ilvl="8" w:tplc="04090005" w:tentative="1">
+      <w:start w:val="1"/>
+      <w:numFmt w:val="bullet"/>
+      <w:lvlText w:val=""/>
+      <w:lvlJc w:val="left"/>
+      <w:pPr>
+        <w:ind w:left="6480" w:hanging="360"/>
+      </w:pPr>
+      <w:rPr>
+        <w:rFonts w:ascii="Wingdings" w:hAnsi="Wingdings" w:hint="default"/>
+      </w:rPr>
+    </w:lvl>
+  </w:abstractNum>
+  <w:abstractNum w:abstractNumId="4" w15:restartNumberingAfterBreak="0">
     <w:nsid w:val="1D45124B"/>
     <w:multiLevelType w:val="hybridMultilevel"/>
     <w:tmpl w:val="10781E22"/>
@@ -667,7 +2225,233 @@
       </w:rPr>
     </w:lvl>
   </w:abstractNum>
-  <w:abstractNum w:abstractNumId="2" w15:restartNumberingAfterBreak="0">
+  <w:abstractNum w:abstractNumId="5" w15:restartNumberingAfterBreak="0">
+    <w:nsid w:val="29D10386"/>
+    <w:multiLevelType w:val="hybridMultilevel"/>
+    <w:tmpl w:val="9B2685F2"/>
+    <w:lvl w:ilvl="0" w:tplc="04090001">
+      <w:start w:val="1"/>
+      <w:numFmt w:val="bullet"/>
+      <w:lvlText w:val=""/>
+      <w:lvlJc w:val="left"/>
+      <w:pPr>
+        <w:ind w:left="720" w:hanging="360"/>
+      </w:pPr>
+      <w:rPr>
+        <w:rFonts w:ascii="Symbol" w:hAnsi="Symbol" w:hint="default"/>
+      </w:rPr>
+    </w:lvl>
+    <w:lvl w:ilvl="1" w:tplc="04090003" w:tentative="1">
+      <w:start w:val="1"/>
+      <w:numFmt w:val="bullet"/>
+      <w:lvlText w:val="o"/>
+      <w:lvlJc w:val="left"/>
+      <w:pPr>
+        <w:ind w:left="1440" w:hanging="360"/>
+      </w:pPr>
+      <w:rPr>
+        <w:rFonts w:ascii="Courier New" w:hAnsi="Courier New" w:cs="Courier New" w:hint="default"/>
+      </w:rPr>
+    </w:lvl>
+    <w:lvl w:ilvl="2" w:tplc="04090005" w:tentative="1">
+      <w:start w:val="1"/>
+      <w:numFmt w:val="bullet"/>
+      <w:lvlText w:val=""/>
+      <w:lvlJc w:val="left"/>
+      <w:pPr>
+        <w:ind w:left="2160" w:hanging="360"/>
+      </w:pPr>
+      <w:rPr>
+        <w:rFonts w:ascii="Wingdings" w:hAnsi="Wingdings" w:hint="default"/>
+      </w:rPr>
+    </w:lvl>
+    <w:lvl w:ilvl="3" w:tplc="04090001" w:tentative="1">
+      <w:start w:val="1"/>
+      <w:numFmt w:val="bullet"/>
+      <w:lvlText w:val=""/>
+      <w:lvlJc w:val="left"/>
+      <w:pPr>
+        <w:ind w:left="2880" w:hanging="360"/>
+      </w:pPr>
+      <w:rPr>
+        <w:rFonts w:ascii="Symbol" w:hAnsi="Symbol" w:hint="default"/>
+      </w:rPr>
+    </w:lvl>
+    <w:lvl w:ilvl="4" w:tplc="04090003" w:tentative="1">
+      <w:start w:val="1"/>
+      <w:numFmt w:val="bullet"/>
+      <w:lvlText w:val="o"/>
+      <w:lvlJc w:val="left"/>
+      <w:pPr>
+        <w:ind w:left="3600" w:hanging="360"/>
+      </w:pPr>
+      <w:rPr>
+        <w:rFonts w:ascii="Courier New" w:hAnsi="Courier New" w:cs="Courier New" w:hint="default"/>
+      </w:rPr>
+    </w:lvl>
+    <w:lvl w:ilvl="5" w:tplc="04090005" w:tentative="1">
+      <w:start w:val="1"/>
+      <w:numFmt w:val="bullet"/>
+      <w:lvlText w:val=""/>
+      <w:lvlJc w:val="left"/>
+      <w:pPr>
+        <w:ind w:left="4320" w:hanging="360"/>
+      </w:pPr>
+      <w:rPr>
+        <w:rFonts w:ascii="Wingdings" w:hAnsi="Wingdings" w:hint="default"/>
+      </w:rPr>
+    </w:lvl>
+    <w:lvl w:ilvl="6" w:tplc="04090001" w:tentative="1">
+      <w:start w:val="1"/>
+      <w:numFmt w:val="bullet"/>
+      <w:lvlText w:val=""/>
+      <w:lvlJc w:val="left"/>
+      <w:pPr>
+        <w:ind w:left="5040" w:hanging="360"/>
+      </w:pPr>
+      <w:rPr>
+        <w:rFonts w:ascii="Symbol" w:hAnsi="Symbol" w:hint="default"/>
+      </w:rPr>
+    </w:lvl>
+    <w:lvl w:ilvl="7" w:tplc="04090003" w:tentative="1">
+      <w:start w:val="1"/>
+      <w:numFmt w:val="bullet"/>
+      <w:lvlText w:val="o"/>
+      <w:lvlJc w:val="left"/>
+      <w:pPr>
+        <w:ind w:left="5760" w:hanging="360"/>
+      </w:pPr>
+      <w:rPr>
+        <w:rFonts w:ascii="Courier New" w:hAnsi="Courier New" w:cs="Courier New" w:hint="default"/>
+      </w:rPr>
+    </w:lvl>
+    <w:lvl w:ilvl="8" w:tplc="04090005" w:tentative="1">
+      <w:start w:val="1"/>
+      <w:numFmt w:val="bullet"/>
+      <w:lvlText w:val=""/>
+      <w:lvlJc w:val="left"/>
+      <w:pPr>
+        <w:ind w:left="6480" w:hanging="360"/>
+      </w:pPr>
+      <w:rPr>
+        <w:rFonts w:ascii="Wingdings" w:hAnsi="Wingdings" w:hint="default"/>
+      </w:rPr>
+    </w:lvl>
+  </w:abstractNum>
+  <w:abstractNum w:abstractNumId="6" w15:restartNumberingAfterBreak="0">
+    <w:nsid w:val="2BA93BFF"/>
+    <w:multiLevelType w:val="hybridMultilevel"/>
+    <w:tmpl w:val="B1EC5A64"/>
+    <w:lvl w:ilvl="0" w:tplc="04090001">
+      <w:start w:val="1"/>
+      <w:numFmt w:val="bullet"/>
+      <w:lvlText w:val=""/>
+      <w:lvlJc w:val="left"/>
+      <w:pPr>
+        <w:ind w:left="720" w:hanging="360"/>
+      </w:pPr>
+      <w:rPr>
+        <w:rFonts w:ascii="Symbol" w:hAnsi="Symbol" w:hint="default"/>
+      </w:rPr>
+    </w:lvl>
+    <w:lvl w:ilvl="1" w:tplc="04090003" w:tentative="1">
+      <w:start w:val="1"/>
+      <w:numFmt w:val="bullet"/>
+      <w:lvlText w:val="o"/>
+      <w:lvlJc w:val="left"/>
+      <w:pPr>
+        <w:ind w:left="1440" w:hanging="360"/>
+      </w:pPr>
+      <w:rPr>
+        <w:rFonts w:ascii="Courier New" w:hAnsi="Courier New" w:cs="Courier New" w:hint="default"/>
+      </w:rPr>
+    </w:lvl>
+    <w:lvl w:ilvl="2" w:tplc="04090005" w:tentative="1">
+      <w:start w:val="1"/>
+      <w:numFmt w:val="bullet"/>
+      <w:lvlText w:val=""/>
+      <w:lvlJc w:val="left"/>
+      <w:pPr>
+        <w:ind w:left="2160" w:hanging="360"/>
+      </w:pPr>
+      <w:rPr>
+        <w:rFonts w:ascii="Wingdings" w:hAnsi="Wingdings" w:hint="default"/>
+      </w:rPr>
+    </w:lvl>
+    <w:lvl w:ilvl="3" w:tplc="04090001" w:tentative="1">
+      <w:start w:val="1"/>
+      <w:numFmt w:val="bullet"/>
+      <w:lvlText w:val=""/>
+      <w:lvlJc w:val="left"/>
+      <w:pPr>
+        <w:ind w:left="2880" w:hanging="360"/>
+      </w:pPr>
+      <w:rPr>
+        <w:rFonts w:ascii="Symbol" w:hAnsi="Symbol" w:hint="default"/>
+      </w:rPr>
+    </w:lvl>
+    <w:lvl w:ilvl="4" w:tplc="04090003" w:tentative="1">
+      <w:start w:val="1"/>
+      <w:numFmt w:val="bullet"/>
+      <w:lvlText w:val="o"/>
+      <w:lvlJc w:val="left"/>
+      <w:pPr>
+        <w:ind w:left="3600" w:hanging="360"/>
+      </w:pPr>
+      <w:rPr>
+        <w:rFonts w:ascii="Courier New" w:hAnsi="Courier New" w:cs="Courier New" w:hint="default"/>
+      </w:rPr>
+    </w:lvl>
+    <w:lvl w:ilvl="5" w:tplc="04090005" w:tentative="1">
+      <w:start w:val="1"/>
+      <w:numFmt w:val="bullet"/>
+      <w:lvlText w:val=""/>
+      <w:lvlJc w:val="left"/>
+      <w:pPr>
+        <w:ind w:left="4320" w:hanging="360"/>
+      </w:pPr>
+      <w:rPr>
+        <w:rFonts w:ascii="Wingdings" w:hAnsi="Wingdings" w:hint="default"/>
+      </w:rPr>
+    </w:lvl>
+    <w:lvl w:ilvl="6" w:tplc="04090001" w:tentative="1">
+      <w:start w:val="1"/>
+      <w:numFmt w:val="bullet"/>
+      <w:lvlText w:val=""/>
+      <w:lvlJc w:val="left"/>
+      <w:pPr>
+        <w:ind w:left="5040" w:hanging="360"/>
+      </w:pPr>
+      <w:rPr>
+        <w:rFonts w:ascii="Symbol" w:hAnsi="Symbol" w:hint="default"/>
+      </w:rPr>
+    </w:lvl>
+    <w:lvl w:ilvl="7" w:tplc="04090003" w:tentative="1">
+      <w:start w:val="1"/>
+      <w:numFmt w:val="bullet"/>
+      <w:lvlText w:val="o"/>
+      <w:lvlJc w:val="left"/>
+      <w:pPr>
+        <w:ind w:left="5760" w:hanging="360"/>
+      </w:pPr>
+      <w:rPr>
+        <w:rFonts w:ascii="Courier New" w:hAnsi="Courier New" w:cs="Courier New" w:hint="default"/>
+      </w:rPr>
+    </w:lvl>
+    <w:lvl w:ilvl="8" w:tplc="04090005" w:tentative="1">
+      <w:start w:val="1"/>
+      <w:numFmt w:val="bullet"/>
+      <w:lvlText w:val=""/>
+      <w:lvlJc w:val="left"/>
+      <w:pPr>
+        <w:ind w:left="6480" w:hanging="360"/>
+      </w:pPr>
+      <w:rPr>
+        <w:rFonts w:ascii="Wingdings" w:hAnsi="Wingdings" w:hint="default"/>
+      </w:rPr>
+    </w:lvl>
+  </w:abstractNum>
+  <w:abstractNum w:abstractNumId="7" w15:restartNumberingAfterBreak="0">
     <w:nsid w:val="422F57E6"/>
     <w:multiLevelType w:val="hybridMultilevel"/>
     <w:tmpl w:val="5B6C9EBA"/>
@@ -779,14 +2563,609 @@
       </w:rPr>
     </w:lvl>
   </w:abstractNum>
+  <w:abstractNum w:abstractNumId="8" w15:restartNumberingAfterBreak="0">
+    <w:nsid w:val="45145FCE"/>
+    <w:multiLevelType w:val="hybridMultilevel"/>
+    <w:tmpl w:val="64C076C4"/>
+    <w:lvl w:ilvl="0" w:tplc="04090001">
+      <w:start w:val="1"/>
+      <w:numFmt w:val="bullet"/>
+      <w:lvlText w:val=""/>
+      <w:lvlJc w:val="left"/>
+      <w:pPr>
+        <w:ind w:left="720" w:hanging="360"/>
+      </w:pPr>
+      <w:rPr>
+        <w:rFonts w:ascii="Symbol" w:hAnsi="Symbol" w:hint="default"/>
+      </w:rPr>
+    </w:lvl>
+    <w:lvl w:ilvl="1" w:tplc="04090003" w:tentative="1">
+      <w:start w:val="1"/>
+      <w:numFmt w:val="bullet"/>
+      <w:lvlText w:val="o"/>
+      <w:lvlJc w:val="left"/>
+      <w:pPr>
+        <w:ind w:left="1440" w:hanging="360"/>
+      </w:pPr>
+      <w:rPr>
+        <w:rFonts w:ascii="Courier New" w:hAnsi="Courier New" w:cs="Courier New" w:hint="default"/>
+      </w:rPr>
+    </w:lvl>
+    <w:lvl w:ilvl="2" w:tplc="04090005" w:tentative="1">
+      <w:start w:val="1"/>
+      <w:numFmt w:val="bullet"/>
+      <w:lvlText w:val=""/>
+      <w:lvlJc w:val="left"/>
+      <w:pPr>
+        <w:ind w:left="2160" w:hanging="360"/>
+      </w:pPr>
+      <w:rPr>
+        <w:rFonts w:ascii="Wingdings" w:hAnsi="Wingdings" w:hint="default"/>
+      </w:rPr>
+    </w:lvl>
+    <w:lvl w:ilvl="3" w:tplc="04090001" w:tentative="1">
+      <w:start w:val="1"/>
+      <w:numFmt w:val="bullet"/>
+      <w:lvlText w:val=""/>
+      <w:lvlJc w:val="left"/>
+      <w:pPr>
+        <w:ind w:left="2880" w:hanging="360"/>
+      </w:pPr>
+      <w:rPr>
+        <w:rFonts w:ascii="Symbol" w:hAnsi="Symbol" w:hint="default"/>
+      </w:rPr>
+    </w:lvl>
+    <w:lvl w:ilvl="4" w:tplc="04090003" w:tentative="1">
+      <w:start w:val="1"/>
+      <w:numFmt w:val="bullet"/>
+      <w:lvlText w:val="o"/>
+      <w:lvlJc w:val="left"/>
+      <w:pPr>
+        <w:ind w:left="3600" w:hanging="360"/>
+      </w:pPr>
+      <w:rPr>
+        <w:rFonts w:ascii="Courier New" w:hAnsi="Courier New" w:cs="Courier New" w:hint="default"/>
+      </w:rPr>
+    </w:lvl>
+    <w:lvl w:ilvl="5" w:tplc="04090005" w:tentative="1">
+      <w:start w:val="1"/>
+      <w:numFmt w:val="bullet"/>
+      <w:lvlText w:val=""/>
+      <w:lvlJc w:val="left"/>
+      <w:pPr>
+        <w:ind w:left="4320" w:hanging="360"/>
+      </w:pPr>
+      <w:rPr>
+        <w:rFonts w:ascii="Wingdings" w:hAnsi="Wingdings" w:hint="default"/>
+      </w:rPr>
+    </w:lvl>
+    <w:lvl w:ilvl="6" w:tplc="04090001" w:tentative="1">
+      <w:start w:val="1"/>
+      <w:numFmt w:val="bullet"/>
+      <w:lvlText w:val=""/>
+      <w:lvlJc w:val="left"/>
+      <w:pPr>
+        <w:ind w:left="5040" w:hanging="360"/>
+      </w:pPr>
+      <w:rPr>
+        <w:rFonts w:ascii="Symbol" w:hAnsi="Symbol" w:hint="default"/>
+      </w:rPr>
+    </w:lvl>
+    <w:lvl w:ilvl="7" w:tplc="04090003" w:tentative="1">
+      <w:start w:val="1"/>
+      <w:numFmt w:val="bullet"/>
+      <w:lvlText w:val="o"/>
+      <w:lvlJc w:val="left"/>
+      <w:pPr>
+        <w:ind w:left="5760" w:hanging="360"/>
+      </w:pPr>
+      <w:rPr>
+        <w:rFonts w:ascii="Courier New" w:hAnsi="Courier New" w:cs="Courier New" w:hint="default"/>
+      </w:rPr>
+    </w:lvl>
+    <w:lvl w:ilvl="8" w:tplc="04090005" w:tentative="1">
+      <w:start w:val="1"/>
+      <w:numFmt w:val="bullet"/>
+      <w:lvlText w:val=""/>
+      <w:lvlJc w:val="left"/>
+      <w:pPr>
+        <w:ind w:left="6480" w:hanging="360"/>
+      </w:pPr>
+      <w:rPr>
+        <w:rFonts w:ascii="Wingdings" w:hAnsi="Wingdings" w:hint="default"/>
+      </w:rPr>
+    </w:lvl>
+  </w:abstractNum>
+  <w:abstractNum w:abstractNumId="9" w15:restartNumberingAfterBreak="0">
+    <w:nsid w:val="47EF5252"/>
+    <w:multiLevelType w:val="hybridMultilevel"/>
+    <w:tmpl w:val="B84CD9C0"/>
+    <w:lvl w:ilvl="0" w:tplc="04090001">
+      <w:start w:val="1"/>
+      <w:numFmt w:val="bullet"/>
+      <w:lvlText w:val=""/>
+      <w:lvlJc w:val="left"/>
+      <w:pPr>
+        <w:ind w:left="720" w:hanging="360"/>
+      </w:pPr>
+      <w:rPr>
+        <w:rFonts w:ascii="Symbol" w:hAnsi="Symbol" w:hint="default"/>
+      </w:rPr>
+    </w:lvl>
+    <w:lvl w:ilvl="1" w:tplc="04090003" w:tentative="1">
+      <w:start w:val="1"/>
+      <w:numFmt w:val="bullet"/>
+      <w:lvlText w:val="o"/>
+      <w:lvlJc w:val="left"/>
+      <w:pPr>
+        <w:ind w:left="1440" w:hanging="360"/>
+      </w:pPr>
+      <w:rPr>
+        <w:rFonts w:ascii="Courier New" w:hAnsi="Courier New" w:cs="Courier New" w:hint="default"/>
+      </w:rPr>
+    </w:lvl>
+    <w:lvl w:ilvl="2" w:tplc="04090005" w:tentative="1">
+      <w:start w:val="1"/>
+      <w:numFmt w:val="bullet"/>
+      <w:lvlText w:val=""/>
+      <w:lvlJc w:val="left"/>
+      <w:pPr>
+        <w:ind w:left="2160" w:hanging="360"/>
+      </w:pPr>
+      <w:rPr>
+        <w:rFonts w:ascii="Wingdings" w:hAnsi="Wingdings" w:hint="default"/>
+      </w:rPr>
+    </w:lvl>
+    <w:lvl w:ilvl="3" w:tplc="04090001" w:tentative="1">
+      <w:start w:val="1"/>
+      <w:numFmt w:val="bullet"/>
+      <w:lvlText w:val=""/>
+      <w:lvlJc w:val="left"/>
+      <w:pPr>
+        <w:ind w:left="2880" w:hanging="360"/>
+      </w:pPr>
+      <w:rPr>
+        <w:rFonts w:ascii="Symbol" w:hAnsi="Symbol" w:hint="default"/>
+      </w:rPr>
+    </w:lvl>
+    <w:lvl w:ilvl="4" w:tplc="04090003" w:tentative="1">
+      <w:start w:val="1"/>
+      <w:numFmt w:val="bullet"/>
+      <w:lvlText w:val="o"/>
+      <w:lvlJc w:val="left"/>
+      <w:pPr>
+        <w:ind w:left="3600" w:hanging="360"/>
+      </w:pPr>
+      <w:rPr>
+        <w:rFonts w:ascii="Courier New" w:hAnsi="Courier New" w:cs="Courier New" w:hint="default"/>
+      </w:rPr>
+    </w:lvl>
+    <w:lvl w:ilvl="5" w:tplc="04090005" w:tentative="1">
+      <w:start w:val="1"/>
+      <w:numFmt w:val="bullet"/>
+      <w:lvlText w:val=""/>
+      <w:lvlJc w:val="left"/>
+      <w:pPr>
+        <w:ind w:left="4320" w:hanging="360"/>
+      </w:pPr>
+      <w:rPr>
+        <w:rFonts w:ascii="Wingdings" w:hAnsi="Wingdings" w:hint="default"/>
+      </w:rPr>
+    </w:lvl>
+    <w:lvl w:ilvl="6" w:tplc="04090001" w:tentative="1">
+      <w:start w:val="1"/>
+      <w:numFmt w:val="bullet"/>
+      <w:lvlText w:val=""/>
+      <w:lvlJc w:val="left"/>
+      <w:pPr>
+        <w:ind w:left="5040" w:hanging="360"/>
+      </w:pPr>
+      <w:rPr>
+        <w:rFonts w:ascii="Symbol" w:hAnsi="Symbol" w:hint="default"/>
+      </w:rPr>
+    </w:lvl>
+    <w:lvl w:ilvl="7" w:tplc="04090003" w:tentative="1">
+      <w:start w:val="1"/>
+      <w:numFmt w:val="bullet"/>
+      <w:lvlText w:val="o"/>
+      <w:lvlJc w:val="left"/>
+      <w:pPr>
+        <w:ind w:left="5760" w:hanging="360"/>
+      </w:pPr>
+      <w:rPr>
+        <w:rFonts w:ascii="Courier New" w:hAnsi="Courier New" w:cs="Courier New" w:hint="default"/>
+      </w:rPr>
+    </w:lvl>
+    <w:lvl w:ilvl="8" w:tplc="04090005" w:tentative="1">
+      <w:start w:val="1"/>
+      <w:numFmt w:val="bullet"/>
+      <w:lvlText w:val=""/>
+      <w:lvlJc w:val="left"/>
+      <w:pPr>
+        <w:ind w:left="6480" w:hanging="360"/>
+      </w:pPr>
+      <w:rPr>
+        <w:rFonts w:ascii="Wingdings" w:hAnsi="Wingdings" w:hint="default"/>
+      </w:rPr>
+    </w:lvl>
+  </w:abstractNum>
+  <w:abstractNum w:abstractNumId="10" w15:restartNumberingAfterBreak="0">
+    <w:nsid w:val="629E1FA2"/>
+    <w:multiLevelType w:val="hybridMultilevel"/>
+    <w:tmpl w:val="6E1E0D4C"/>
+    <w:lvl w:ilvl="0" w:tplc="04090001">
+      <w:start w:val="1"/>
+      <w:numFmt w:val="bullet"/>
+      <w:lvlText w:val=""/>
+      <w:lvlJc w:val="left"/>
+      <w:pPr>
+        <w:ind w:left="720" w:hanging="360"/>
+      </w:pPr>
+      <w:rPr>
+        <w:rFonts w:ascii="Symbol" w:hAnsi="Symbol" w:hint="default"/>
+      </w:rPr>
+    </w:lvl>
+    <w:lvl w:ilvl="1" w:tplc="04090003" w:tentative="1">
+      <w:start w:val="1"/>
+      <w:numFmt w:val="bullet"/>
+      <w:lvlText w:val="o"/>
+      <w:lvlJc w:val="left"/>
+      <w:pPr>
+        <w:ind w:left="1440" w:hanging="360"/>
+      </w:pPr>
+      <w:rPr>
+        <w:rFonts w:ascii="Courier New" w:hAnsi="Courier New" w:cs="Courier New" w:hint="default"/>
+      </w:rPr>
+    </w:lvl>
+    <w:lvl w:ilvl="2" w:tplc="04090005" w:tentative="1">
+      <w:start w:val="1"/>
+      <w:numFmt w:val="bullet"/>
+      <w:lvlText w:val=""/>
+      <w:lvlJc w:val="left"/>
+      <w:pPr>
+        <w:ind w:left="2160" w:hanging="360"/>
+      </w:pPr>
+      <w:rPr>
+        <w:rFonts w:ascii="Wingdings" w:hAnsi="Wingdings" w:hint="default"/>
+      </w:rPr>
+    </w:lvl>
+    <w:lvl w:ilvl="3" w:tplc="04090001" w:tentative="1">
+      <w:start w:val="1"/>
+      <w:numFmt w:val="bullet"/>
+      <w:lvlText w:val=""/>
+      <w:lvlJc w:val="left"/>
+      <w:pPr>
+        <w:ind w:left="2880" w:hanging="360"/>
+      </w:pPr>
+      <w:rPr>
+        <w:rFonts w:ascii="Symbol" w:hAnsi="Symbol" w:hint="default"/>
+      </w:rPr>
+    </w:lvl>
+    <w:lvl w:ilvl="4" w:tplc="04090003" w:tentative="1">
+      <w:start w:val="1"/>
+      <w:numFmt w:val="bullet"/>
+      <w:lvlText w:val="o"/>
+      <w:lvlJc w:val="left"/>
+      <w:pPr>
+        <w:ind w:left="3600" w:hanging="360"/>
+      </w:pPr>
+      <w:rPr>
+        <w:rFonts w:ascii="Courier New" w:hAnsi="Courier New" w:cs="Courier New" w:hint="default"/>
+      </w:rPr>
+    </w:lvl>
+    <w:lvl w:ilvl="5" w:tplc="04090005" w:tentative="1">
+      <w:start w:val="1"/>
+      <w:numFmt w:val="bullet"/>
+      <w:lvlText w:val=""/>
+      <w:lvlJc w:val="left"/>
+      <w:pPr>
+        <w:ind w:left="4320" w:hanging="360"/>
+      </w:pPr>
+      <w:rPr>
+        <w:rFonts w:ascii="Wingdings" w:hAnsi="Wingdings" w:hint="default"/>
+      </w:rPr>
+    </w:lvl>
+    <w:lvl w:ilvl="6" w:tplc="04090001" w:tentative="1">
+      <w:start w:val="1"/>
+      <w:numFmt w:val="bullet"/>
+      <w:lvlText w:val=""/>
+      <w:lvlJc w:val="left"/>
+      <w:pPr>
+        <w:ind w:left="5040" w:hanging="360"/>
+      </w:pPr>
+      <w:rPr>
+        <w:rFonts w:ascii="Symbol" w:hAnsi="Symbol" w:hint="default"/>
+      </w:rPr>
+    </w:lvl>
+    <w:lvl w:ilvl="7" w:tplc="04090003" w:tentative="1">
+      <w:start w:val="1"/>
+      <w:numFmt w:val="bullet"/>
+      <w:lvlText w:val="o"/>
+      <w:lvlJc w:val="left"/>
+      <w:pPr>
+        <w:ind w:left="5760" w:hanging="360"/>
+      </w:pPr>
+      <w:rPr>
+        <w:rFonts w:ascii="Courier New" w:hAnsi="Courier New" w:cs="Courier New" w:hint="default"/>
+      </w:rPr>
+    </w:lvl>
+    <w:lvl w:ilvl="8" w:tplc="04090005" w:tentative="1">
+      <w:start w:val="1"/>
+      <w:numFmt w:val="bullet"/>
+      <w:lvlText w:val=""/>
+      <w:lvlJc w:val="left"/>
+      <w:pPr>
+        <w:ind w:left="6480" w:hanging="360"/>
+      </w:pPr>
+      <w:rPr>
+        <w:rFonts w:ascii="Wingdings" w:hAnsi="Wingdings" w:hint="default"/>
+      </w:rPr>
+    </w:lvl>
+  </w:abstractNum>
+  <w:abstractNum w:abstractNumId="11" w15:restartNumberingAfterBreak="0">
+    <w:nsid w:val="72627BA8"/>
+    <w:multiLevelType w:val="hybridMultilevel"/>
+    <w:tmpl w:val="69624EEC"/>
+    <w:lvl w:ilvl="0" w:tplc="04090001">
+      <w:start w:val="1"/>
+      <w:numFmt w:val="bullet"/>
+      <w:lvlText w:val=""/>
+      <w:lvlJc w:val="left"/>
+      <w:pPr>
+        <w:ind w:left="780" w:hanging="360"/>
+      </w:pPr>
+      <w:rPr>
+        <w:rFonts w:ascii="Symbol" w:hAnsi="Symbol" w:hint="default"/>
+      </w:rPr>
+    </w:lvl>
+    <w:lvl w:ilvl="1" w:tplc="04090003" w:tentative="1">
+      <w:start w:val="1"/>
+      <w:numFmt w:val="bullet"/>
+      <w:lvlText w:val="o"/>
+      <w:lvlJc w:val="left"/>
+      <w:pPr>
+        <w:ind w:left="1500" w:hanging="360"/>
+      </w:pPr>
+      <w:rPr>
+        <w:rFonts w:ascii="Courier New" w:hAnsi="Courier New" w:cs="Courier New" w:hint="default"/>
+      </w:rPr>
+    </w:lvl>
+    <w:lvl w:ilvl="2" w:tplc="04090005" w:tentative="1">
+      <w:start w:val="1"/>
+      <w:numFmt w:val="bullet"/>
+      <w:lvlText w:val=""/>
+      <w:lvlJc w:val="left"/>
+      <w:pPr>
+        <w:ind w:left="2220" w:hanging="360"/>
+      </w:pPr>
+      <w:rPr>
+        <w:rFonts w:ascii="Wingdings" w:hAnsi="Wingdings" w:hint="default"/>
+      </w:rPr>
+    </w:lvl>
+    <w:lvl w:ilvl="3" w:tplc="04090001" w:tentative="1">
+      <w:start w:val="1"/>
+      <w:numFmt w:val="bullet"/>
+      <w:lvlText w:val=""/>
+      <w:lvlJc w:val="left"/>
+      <w:pPr>
+        <w:ind w:left="2940" w:hanging="360"/>
+      </w:pPr>
+      <w:rPr>
+        <w:rFonts w:ascii="Symbol" w:hAnsi="Symbol" w:hint="default"/>
+      </w:rPr>
+    </w:lvl>
+    <w:lvl w:ilvl="4" w:tplc="04090003" w:tentative="1">
+      <w:start w:val="1"/>
+      <w:numFmt w:val="bullet"/>
+      <w:lvlText w:val="o"/>
+      <w:lvlJc w:val="left"/>
+      <w:pPr>
+        <w:ind w:left="3660" w:hanging="360"/>
+      </w:pPr>
+      <w:rPr>
+        <w:rFonts w:ascii="Courier New" w:hAnsi="Courier New" w:cs="Courier New" w:hint="default"/>
+      </w:rPr>
+    </w:lvl>
+    <w:lvl w:ilvl="5" w:tplc="04090005" w:tentative="1">
+      <w:start w:val="1"/>
+      <w:numFmt w:val="bullet"/>
+      <w:lvlText w:val=""/>
+      <w:lvlJc w:val="left"/>
+      <w:pPr>
+        <w:ind w:left="4380" w:hanging="360"/>
+      </w:pPr>
+      <w:rPr>
+        <w:rFonts w:ascii="Wingdings" w:hAnsi="Wingdings" w:hint="default"/>
+      </w:rPr>
+    </w:lvl>
+    <w:lvl w:ilvl="6" w:tplc="04090001" w:tentative="1">
+      <w:start w:val="1"/>
+      <w:numFmt w:val="bullet"/>
+      <w:lvlText w:val=""/>
+      <w:lvlJc w:val="left"/>
+      <w:pPr>
+        <w:ind w:left="5100" w:hanging="360"/>
+      </w:pPr>
+      <w:rPr>
+        <w:rFonts w:ascii="Symbol" w:hAnsi="Symbol" w:hint="default"/>
+      </w:rPr>
+    </w:lvl>
+    <w:lvl w:ilvl="7" w:tplc="04090003" w:tentative="1">
+      <w:start w:val="1"/>
+      <w:numFmt w:val="bullet"/>
+      <w:lvlText w:val="o"/>
+      <w:lvlJc w:val="left"/>
+      <w:pPr>
+        <w:ind w:left="5820" w:hanging="360"/>
+      </w:pPr>
+      <w:rPr>
+        <w:rFonts w:ascii="Courier New" w:hAnsi="Courier New" w:cs="Courier New" w:hint="default"/>
+      </w:rPr>
+    </w:lvl>
+    <w:lvl w:ilvl="8" w:tplc="04090005" w:tentative="1">
+      <w:start w:val="1"/>
+      <w:numFmt w:val="bullet"/>
+      <w:lvlText w:val=""/>
+      <w:lvlJc w:val="left"/>
+      <w:pPr>
+        <w:ind w:left="6540" w:hanging="360"/>
+      </w:pPr>
+      <w:rPr>
+        <w:rFonts w:ascii="Wingdings" w:hAnsi="Wingdings" w:hint="default"/>
+      </w:rPr>
+    </w:lvl>
+  </w:abstractNum>
+  <w:abstractNum w:abstractNumId="12" w15:restartNumberingAfterBreak="0">
+    <w:nsid w:val="7C77424B"/>
+    <w:multiLevelType w:val="hybridMultilevel"/>
+    <w:tmpl w:val="CD6C5F42"/>
+    <w:lvl w:ilvl="0" w:tplc="04090001">
+      <w:start w:val="1"/>
+      <w:numFmt w:val="bullet"/>
+      <w:lvlText w:val=""/>
+      <w:lvlJc w:val="left"/>
+      <w:pPr>
+        <w:ind w:left="720" w:hanging="360"/>
+      </w:pPr>
+      <w:rPr>
+        <w:rFonts w:ascii="Symbol" w:hAnsi="Symbol" w:hint="default"/>
+      </w:rPr>
+    </w:lvl>
+    <w:lvl w:ilvl="1" w:tplc="04090003" w:tentative="1">
+      <w:start w:val="1"/>
+      <w:numFmt w:val="bullet"/>
+      <w:lvlText w:val="o"/>
+      <w:lvlJc w:val="left"/>
+      <w:pPr>
+        <w:ind w:left="1440" w:hanging="360"/>
+      </w:pPr>
+      <w:rPr>
+        <w:rFonts w:ascii="Courier New" w:hAnsi="Courier New" w:cs="Courier New" w:hint="default"/>
+      </w:rPr>
+    </w:lvl>
+    <w:lvl w:ilvl="2" w:tplc="04090005" w:tentative="1">
+      <w:start w:val="1"/>
+      <w:numFmt w:val="bullet"/>
+      <w:lvlText w:val=""/>
+      <w:lvlJc w:val="left"/>
+      <w:pPr>
+        <w:ind w:left="2160" w:hanging="360"/>
+      </w:pPr>
+      <w:rPr>
+        <w:rFonts w:ascii="Wingdings" w:hAnsi="Wingdings" w:hint="default"/>
+      </w:rPr>
+    </w:lvl>
+    <w:lvl w:ilvl="3" w:tplc="04090001" w:tentative="1">
+      <w:start w:val="1"/>
+      <w:numFmt w:val="bullet"/>
+      <w:lvlText w:val=""/>
+      <w:lvlJc w:val="left"/>
+      <w:pPr>
+        <w:ind w:left="2880" w:hanging="360"/>
+      </w:pPr>
+      <w:rPr>
+        <w:rFonts w:ascii="Symbol" w:hAnsi="Symbol" w:hint="default"/>
+      </w:rPr>
+    </w:lvl>
+    <w:lvl w:ilvl="4" w:tplc="04090003" w:tentative="1">
+      <w:start w:val="1"/>
+      <w:numFmt w:val="bullet"/>
+      <w:lvlText w:val="o"/>
+      <w:lvlJc w:val="left"/>
+      <w:pPr>
+        <w:ind w:left="3600" w:hanging="360"/>
+      </w:pPr>
+      <w:rPr>
+        <w:rFonts w:ascii="Courier New" w:hAnsi="Courier New" w:cs="Courier New" w:hint="default"/>
+      </w:rPr>
+    </w:lvl>
+    <w:lvl w:ilvl="5" w:tplc="04090005" w:tentative="1">
+      <w:start w:val="1"/>
+      <w:numFmt w:val="bullet"/>
+      <w:lvlText w:val=""/>
+      <w:lvlJc w:val="left"/>
+      <w:pPr>
+        <w:ind w:left="4320" w:hanging="360"/>
+      </w:pPr>
+      <w:rPr>
+        <w:rFonts w:ascii="Wingdings" w:hAnsi="Wingdings" w:hint="default"/>
+      </w:rPr>
+    </w:lvl>
+    <w:lvl w:ilvl="6" w:tplc="04090001" w:tentative="1">
+      <w:start w:val="1"/>
+      <w:numFmt w:val="bullet"/>
+      <w:lvlText w:val=""/>
+      <w:lvlJc w:val="left"/>
+      <w:pPr>
+        <w:ind w:left="5040" w:hanging="360"/>
+      </w:pPr>
+      <w:rPr>
+        <w:rFonts w:ascii="Symbol" w:hAnsi="Symbol" w:hint="default"/>
+      </w:rPr>
+    </w:lvl>
+    <w:lvl w:ilvl="7" w:tplc="04090003" w:tentative="1">
+      <w:start w:val="1"/>
+      <w:numFmt w:val="bullet"/>
+      <w:lvlText w:val="o"/>
+      <w:lvlJc w:val="left"/>
+      <w:pPr>
+        <w:ind w:left="5760" w:hanging="360"/>
+      </w:pPr>
+      <w:rPr>
+        <w:rFonts w:ascii="Courier New" w:hAnsi="Courier New" w:cs="Courier New" w:hint="default"/>
+      </w:rPr>
+    </w:lvl>
+    <w:lvl w:ilvl="8" w:tplc="04090005" w:tentative="1">
+      <w:start w:val="1"/>
+      <w:numFmt w:val="bullet"/>
+      <w:lvlText w:val=""/>
+      <w:lvlJc w:val="left"/>
+      <w:pPr>
+        <w:ind w:left="6480" w:hanging="360"/>
+      </w:pPr>
+      <w:rPr>
+        <w:rFonts w:ascii="Wingdings" w:hAnsi="Wingdings" w:hint="default"/>
+      </w:rPr>
+    </w:lvl>
+  </w:abstractNum>
   <w:num w:numId="1" w16cid:durableId="380633465">
-    <w:abstractNumId w:val="1"/>
+    <w:abstractNumId w:val="4"/>
   </w:num>
   <w:num w:numId="2" w16cid:durableId="1608124589">
-    <w:abstractNumId w:val="2"/>
+    <w:abstractNumId w:val="7"/>
   </w:num>
   <w:num w:numId="3" w16cid:durableId="1554078382">
     <w:abstractNumId w:val="0"/>
+  </w:num>
+  <w:num w:numId="4" w16cid:durableId="621762980">
+    <w:abstractNumId w:val="5"/>
+  </w:num>
+  <w:num w:numId="5" w16cid:durableId="1347093283">
+    <w:abstractNumId w:val="11"/>
+  </w:num>
+  <w:num w:numId="6" w16cid:durableId="850948927">
+    <w:abstractNumId w:val="12"/>
+  </w:num>
+  <w:num w:numId="7" w16cid:durableId="1596938428">
+    <w:abstractNumId w:val="10"/>
+  </w:num>
+  <w:num w:numId="8" w16cid:durableId="1001858678">
+    <w:abstractNumId w:val="8"/>
+  </w:num>
+  <w:num w:numId="9" w16cid:durableId="2048331291">
+    <w:abstractNumId w:val="9"/>
+  </w:num>
+  <w:num w:numId="10" w16cid:durableId="1716541196">
+    <w:abstractNumId w:val="6"/>
+  </w:num>
+  <w:num w:numId="11" w16cid:durableId="1565413511">
+    <w:abstractNumId w:val="3"/>
+  </w:num>
+  <w:num w:numId="12" w16cid:durableId="598102004">
+    <w:abstractNumId w:val="1"/>
+  </w:num>
+  <w:num w:numId="13" w16cid:durableId="594560738">
+    <w:abstractNumId w:val="2"/>
   </w:num>
 </w:numbering>
 </file>

</xml_diff>

<commit_message>
Ranged attack update + new tester items
</commit_message>
<xml_diff>
--- a/Devlogs/Game #1 Documentaion 1.docx
+++ b/Devlogs/Game #1 Documentaion 1.docx
@@ -156,8 +156,17 @@
           <w:sz w:val="24"/>
           <w:szCs w:val="24"/>
         </w:rPr>
-        <w:t>Enabled animator code for Enemycontroller</w:t>
-      </w:r>
+        <w:t xml:space="preserve">Enabled animator code for </w:t>
+      </w:r>
+      <w:proofErr w:type="spellStart"/>
+      <w:r>
+        <w:rPr>
+          <w:sz w:val="24"/>
+          <w:szCs w:val="24"/>
+        </w:rPr>
+        <w:t>Enemycontroller</w:t>
+      </w:r>
+      <w:proofErr w:type="spellEnd"/>
     </w:p>
     <w:p>
       <w:pPr>
@@ -176,8 +185,17 @@
           <w:sz w:val="24"/>
           <w:szCs w:val="24"/>
         </w:rPr>
-        <w:t>Uploaded to Github</w:t>
-      </w:r>
+        <w:t xml:space="preserve">Uploaded to </w:t>
+      </w:r>
+      <w:proofErr w:type="spellStart"/>
+      <w:r>
+        <w:rPr>
+          <w:sz w:val="24"/>
+          <w:szCs w:val="24"/>
+        </w:rPr>
+        <w:t>Github</w:t>
+      </w:r>
+      <w:proofErr w:type="spellEnd"/>
     </w:p>
     <w:p>
       <w:pPr>
@@ -360,7 +378,23 @@
           <w:sz w:val="24"/>
           <w:szCs w:val="24"/>
         </w:rPr>
-        <w:t xml:space="preserve">Added DialogueManager script and game object. Additionally, created a Dialogue Node scriptable game object and a Dialogue menu UI. </w:t>
+        <w:t xml:space="preserve">Added </w:t>
+      </w:r>
+      <w:proofErr w:type="spellStart"/>
+      <w:r>
+        <w:rPr>
+          <w:sz w:val="24"/>
+          <w:szCs w:val="24"/>
+        </w:rPr>
+        <w:t>DialogueManager</w:t>
+      </w:r>
+      <w:proofErr w:type="spellEnd"/>
+      <w:r>
+        <w:rPr>
+          <w:sz w:val="24"/>
+          <w:szCs w:val="24"/>
+        </w:rPr>
+        <w:t xml:space="preserve"> script and game object. Additionally, created a Dialogue Node scriptable game object and a Dialogue menu UI. </w:t>
       </w:r>
       <w:r>
         <w:rPr>
@@ -394,14 +428,46 @@
           <w:sz w:val="24"/>
           <w:szCs w:val="24"/>
         </w:rPr>
-        <w:t>Changed the InventoryUI to a 64x64 image</w:t>
-      </w:r>
-      <w:r>
-        <w:rPr>
-          <w:sz w:val="24"/>
-          <w:szCs w:val="24"/>
-        </w:rPr>
-        <w:t>. Previously it was 32x32 which was a little to small. Also set the sprite to ‘</w:t>
+        <w:t xml:space="preserve">Changed the </w:t>
+      </w:r>
+      <w:proofErr w:type="spellStart"/>
+      <w:r>
+        <w:rPr>
+          <w:sz w:val="24"/>
+          <w:szCs w:val="24"/>
+        </w:rPr>
+        <w:t>InventoryUI</w:t>
+      </w:r>
+      <w:proofErr w:type="spellEnd"/>
+      <w:r>
+        <w:rPr>
+          <w:sz w:val="24"/>
+          <w:szCs w:val="24"/>
+        </w:rPr>
+        <w:t xml:space="preserve"> to a 64x64 image</w:t>
+      </w:r>
+      <w:r>
+        <w:rPr>
+          <w:sz w:val="24"/>
+          <w:szCs w:val="24"/>
+        </w:rPr>
+        <w:t xml:space="preserve">. Previously it was 32x32 which was a little </w:t>
+      </w:r>
+      <w:proofErr w:type="spellStart"/>
+      <w:r>
+        <w:rPr>
+          <w:sz w:val="24"/>
+          <w:szCs w:val="24"/>
+        </w:rPr>
+        <w:t>to</w:t>
+      </w:r>
+      <w:proofErr w:type="spellEnd"/>
+      <w:r>
+        <w:rPr>
+          <w:sz w:val="24"/>
+          <w:szCs w:val="24"/>
+        </w:rPr>
+        <w:t xml:space="preserve"> small. Also set the sprite to ‘</w:t>
       </w:r>
       <w:r>
         <w:rPr>
@@ -463,7 +529,23 @@
           <w:sz w:val="24"/>
           <w:szCs w:val="24"/>
         </w:rPr>
-        <w:t>Shooting an enemy should temporarily set the agro range higher</w:t>
+        <w:t xml:space="preserve">Shooting an enemy should temporarily set the </w:t>
+      </w:r>
+      <w:proofErr w:type="spellStart"/>
+      <w:r>
+        <w:rPr>
+          <w:sz w:val="24"/>
+          <w:szCs w:val="24"/>
+        </w:rPr>
+        <w:t>agro</w:t>
+      </w:r>
+      <w:proofErr w:type="spellEnd"/>
+      <w:r>
+        <w:rPr>
+          <w:sz w:val="24"/>
+          <w:szCs w:val="24"/>
+        </w:rPr>
+        <w:t xml:space="preserve"> range higher</w:t>
       </w:r>
       <w:r>
         <w:rPr>
@@ -905,6 +987,39 @@
     </w:p>
     <w:p>
       <w:pPr>
+        <w:pStyle w:val="ListParagraph"/>
+        <w:numPr>
+          <w:ilvl w:val="0"/>
+          <w:numId w:val="14"/>
+        </w:numPr>
+        <w:rPr>
+          <w:sz w:val="24"/>
+          <w:szCs w:val="24"/>
+        </w:rPr>
+      </w:pPr>
+      <w:r>
+        <w:rPr>
+          <w:sz w:val="24"/>
+          <w:szCs w:val="24"/>
+        </w:rPr>
+        <w:t>Ranged attacks now require arrows</w:t>
+      </w:r>
+    </w:p>
+    <w:p>
+      <w:pPr>
+        <w:pStyle w:val="ListParagraph"/>
+        <w:numPr>
+          <w:ilvl w:val="0"/>
+          <w:numId w:val="14"/>
+        </w:numPr>
+        <w:rPr>
+          <w:sz w:val="24"/>
+          <w:szCs w:val="24"/>
+        </w:rPr>
+      </w:pPr>
+    </w:p>
+    <w:p>
+      <w:pPr>
         <w:ind w:left="360"/>
         <w:rPr>
           <w:sz w:val="24"/>
@@ -1075,7 +1190,24 @@
           <w:sz w:val="24"/>
           <w:szCs w:val="24"/>
         </w:rPr>
-        <w:t xml:space="preserve">It implements loot and changes the attackspeed, damage, and repeating swings onto the actual </w:t>
+        <w:lastRenderedPageBreak/>
+        <w:t xml:space="preserve">It implements loot and changes the </w:t>
+      </w:r>
+      <w:proofErr w:type="spellStart"/>
+      <w:r>
+        <w:rPr>
+          <w:sz w:val="24"/>
+          <w:szCs w:val="24"/>
+        </w:rPr>
+        <w:t>attackspeed</w:t>
+      </w:r>
+      <w:proofErr w:type="spellEnd"/>
+      <w:r>
+        <w:rPr>
+          <w:sz w:val="24"/>
+          <w:szCs w:val="24"/>
+        </w:rPr>
+        <w:t xml:space="preserve">, damage, and repeating swings onto the actual </w:t>
       </w:r>
       <w:r>
         <w:rPr>
@@ -1129,7 +1261,6 @@
           <w:sz w:val="24"/>
           <w:szCs w:val="24"/>
         </w:rPr>
-        <w:lastRenderedPageBreak/>
         <w:t xml:space="preserve">Changes layering of the swinging weapon based on </w:t>
       </w:r>
       <w:r>
@@ -1568,7 +1699,39 @@
           <w:sz w:val="24"/>
           <w:szCs w:val="24"/>
         </w:rPr>
-        <w:t xml:space="preserve">Added new Animator for TargetDummy/PotionDummy and TesterGoblin to </w:t>
+        <w:t>Added new Animator for TargetDummy/</w:t>
+      </w:r>
+      <w:proofErr w:type="spellStart"/>
+      <w:r>
+        <w:rPr>
+          <w:sz w:val="24"/>
+          <w:szCs w:val="24"/>
+        </w:rPr>
+        <w:t>PotionDummy</w:t>
+      </w:r>
+      <w:proofErr w:type="spellEnd"/>
+      <w:r>
+        <w:rPr>
+          <w:sz w:val="24"/>
+          <w:szCs w:val="24"/>
+        </w:rPr>
+        <w:t xml:space="preserve"> and </w:t>
+      </w:r>
+      <w:proofErr w:type="spellStart"/>
+      <w:r>
+        <w:rPr>
+          <w:sz w:val="24"/>
+          <w:szCs w:val="24"/>
+        </w:rPr>
+        <w:t>TesterGoblin</w:t>
+      </w:r>
+      <w:proofErr w:type="spellEnd"/>
+      <w:r>
+        <w:rPr>
+          <w:sz w:val="24"/>
+          <w:szCs w:val="24"/>
+        </w:rPr>
+        <w:t xml:space="preserve"> to </w:t>
       </w:r>
       <w:r>
         <w:rPr>
@@ -1622,7 +1785,39 @@
           <w:sz w:val="24"/>
           <w:szCs w:val="24"/>
         </w:rPr>
-        <w:t>FIXED (Bug): Swapping weapons does not change the attack point position to new position for weapon. (Solution, created new getLastDirection function in playerMovement and simplified existing code in player update).</w:t>
+        <w:t xml:space="preserve">FIXED (Bug): Swapping weapons does not change the attack point position to new position for weapon. (Solution, created new </w:t>
+      </w:r>
+      <w:proofErr w:type="spellStart"/>
+      <w:r>
+        <w:rPr>
+          <w:sz w:val="24"/>
+          <w:szCs w:val="24"/>
+        </w:rPr>
+        <w:t>getLastDirection</w:t>
+      </w:r>
+      <w:proofErr w:type="spellEnd"/>
+      <w:r>
+        <w:rPr>
+          <w:sz w:val="24"/>
+          <w:szCs w:val="24"/>
+        </w:rPr>
+        <w:t xml:space="preserve"> function in </w:t>
+      </w:r>
+      <w:proofErr w:type="spellStart"/>
+      <w:r>
+        <w:rPr>
+          <w:sz w:val="24"/>
+          <w:szCs w:val="24"/>
+        </w:rPr>
+        <w:t>playerMovement</w:t>
+      </w:r>
+      <w:proofErr w:type="spellEnd"/>
+      <w:r>
+        <w:rPr>
+          <w:sz w:val="24"/>
+          <w:szCs w:val="24"/>
+        </w:rPr>
+        <w:t xml:space="preserve"> and simplified existing code in player update).</w:t>
       </w:r>
     </w:p>
     <w:sectPr>

</xml_diff>

<commit_message>
Quests and Quest items now save in json
</commit_message>
<xml_diff>
--- a/Devlogs/Game #1 Documentaion 1.docx
+++ b/Devlogs/Game #1 Documentaion 1.docx
@@ -156,19 +156,8 @@
           <w:sz w:val="24"/>
           <w:szCs w:val="24"/>
         </w:rPr>
-        <w:t xml:space="preserve">Enabled animator code for </w:t>
-      </w:r>
-      <w:proofErr w:type="spellStart"/>
-      <w:proofErr w:type="gramStart"/>
-      <w:r>
-        <w:rPr>
-          <w:sz w:val="24"/>
-          <w:szCs w:val="24"/>
-        </w:rPr>
-        <w:t>Enemycontroller</w:t>
-      </w:r>
-      <w:proofErr w:type="spellEnd"/>
-      <w:proofErr w:type="gramEnd"/>
+        <w:t>Enabled animator code for Enemycontroller</w:t>
+      </w:r>
     </w:p>
     <w:p>
       <w:pPr>
@@ -187,17 +176,8 @@
           <w:sz w:val="24"/>
           <w:szCs w:val="24"/>
         </w:rPr>
-        <w:t xml:space="preserve">Uploaded to </w:t>
-      </w:r>
-      <w:proofErr w:type="spellStart"/>
-      <w:r>
-        <w:rPr>
-          <w:sz w:val="24"/>
-          <w:szCs w:val="24"/>
-        </w:rPr>
-        <w:t>Github</w:t>
-      </w:r>
-      <w:proofErr w:type="spellEnd"/>
+        <w:t>Uploaded to Github</w:t>
+      </w:r>
     </w:p>
     <w:p>
       <w:pPr>
@@ -380,23 +360,7 @@
           <w:sz w:val="24"/>
           <w:szCs w:val="24"/>
         </w:rPr>
-        <w:t xml:space="preserve">Added </w:t>
-      </w:r>
-      <w:proofErr w:type="spellStart"/>
-      <w:r>
-        <w:rPr>
-          <w:sz w:val="24"/>
-          <w:szCs w:val="24"/>
-        </w:rPr>
-        <w:t>DialogueManager</w:t>
-      </w:r>
-      <w:proofErr w:type="spellEnd"/>
-      <w:r>
-        <w:rPr>
-          <w:sz w:val="24"/>
-          <w:szCs w:val="24"/>
-        </w:rPr>
-        <w:t xml:space="preserve"> script and game object. Additionally, created a Dialogue Node scriptable game object and a Dialogue menu UI. </w:t>
+        <w:t xml:space="preserve">Added DialogueManager script and game object. Additionally, created a Dialogue Node scriptable game object and a Dialogue menu UI. </w:t>
       </w:r>
       <w:r>
         <w:rPr>
@@ -430,48 +394,14 @@
           <w:sz w:val="24"/>
           <w:szCs w:val="24"/>
         </w:rPr>
-        <w:t xml:space="preserve">Changed the </w:t>
-      </w:r>
-      <w:proofErr w:type="spellStart"/>
-      <w:r>
-        <w:rPr>
-          <w:sz w:val="24"/>
-          <w:szCs w:val="24"/>
-        </w:rPr>
-        <w:t>InventoryUI</w:t>
-      </w:r>
-      <w:proofErr w:type="spellEnd"/>
-      <w:r>
-        <w:rPr>
-          <w:sz w:val="24"/>
-          <w:szCs w:val="24"/>
-        </w:rPr>
-        <w:t xml:space="preserve"> to a 64x64 image</w:t>
-      </w:r>
-      <w:r>
-        <w:rPr>
-          <w:sz w:val="24"/>
-          <w:szCs w:val="24"/>
-        </w:rPr>
-        <w:t xml:space="preserve">. Previously it was 32x32 which was a little </w:t>
-      </w:r>
-      <w:proofErr w:type="spellStart"/>
-      <w:proofErr w:type="gramStart"/>
-      <w:r>
-        <w:rPr>
-          <w:sz w:val="24"/>
-          <w:szCs w:val="24"/>
-        </w:rPr>
-        <w:t>to</w:t>
-      </w:r>
-      <w:proofErr w:type="spellEnd"/>
-      <w:proofErr w:type="gramEnd"/>
-      <w:r>
-        <w:rPr>
-          <w:sz w:val="24"/>
-          <w:szCs w:val="24"/>
-        </w:rPr>
-        <w:t xml:space="preserve"> small. Also set the sprite to ‘</w:t>
+        <w:t>Changed the InventoryUI to a 64x64 image</w:t>
+      </w:r>
+      <w:r>
+        <w:rPr>
+          <w:sz w:val="24"/>
+          <w:szCs w:val="24"/>
+        </w:rPr>
+        <w:t>. Previously it was 32x32 which was a little to small. Also set the sprite to ‘</w:t>
       </w:r>
       <w:r>
         <w:rPr>
@@ -533,23 +463,7 @@
           <w:sz w:val="24"/>
           <w:szCs w:val="24"/>
         </w:rPr>
-        <w:t xml:space="preserve">Shooting an enemy should temporarily set the </w:t>
-      </w:r>
-      <w:proofErr w:type="spellStart"/>
-      <w:r>
-        <w:rPr>
-          <w:sz w:val="24"/>
-          <w:szCs w:val="24"/>
-        </w:rPr>
-        <w:t>agro</w:t>
-      </w:r>
-      <w:proofErr w:type="spellEnd"/>
-      <w:r>
-        <w:rPr>
-          <w:sz w:val="24"/>
-          <w:szCs w:val="24"/>
-        </w:rPr>
-        <w:t xml:space="preserve"> range higher</w:t>
+        <w:t>Shooting an enemy should temporarily set the agro range higher</w:t>
       </w:r>
       <w:r>
         <w:rPr>
@@ -885,17 +799,8 @@
           <w:sz w:val="24"/>
           <w:szCs w:val="24"/>
         </w:rPr>
-        <w:t xml:space="preserve">Created new </w:t>
-      </w:r>
-      <w:proofErr w:type="gramStart"/>
-      <w:r>
-        <w:rPr>
-          <w:sz w:val="24"/>
-          <w:szCs w:val="24"/>
-        </w:rPr>
-        <w:t>weapons</w:t>
-      </w:r>
-      <w:proofErr w:type="gramEnd"/>
+        <w:t>Created new weapons</w:t>
+      </w:r>
     </w:p>
     <w:p>
       <w:pPr>
@@ -914,17 +819,8 @@
           <w:sz w:val="24"/>
           <w:szCs w:val="24"/>
         </w:rPr>
-        <w:t xml:space="preserve">Created main </w:t>
-      </w:r>
-      <w:proofErr w:type="gramStart"/>
-      <w:r>
-        <w:rPr>
-          <w:sz w:val="24"/>
-          <w:szCs w:val="24"/>
-        </w:rPr>
-        <w:t>quest</w:t>
-      </w:r>
-      <w:proofErr w:type="gramEnd"/>
+        <w:t>Created main quest</w:t>
+      </w:r>
     </w:p>
     <w:p>
       <w:pPr>
@@ -964,17 +860,8 @@
           <w:sz w:val="24"/>
           <w:szCs w:val="24"/>
         </w:rPr>
-        <w:t xml:space="preserve"> and loads </w:t>
-      </w:r>
-      <w:proofErr w:type="gramStart"/>
-      <w:r>
-        <w:rPr>
-          <w:sz w:val="24"/>
-          <w:szCs w:val="24"/>
-        </w:rPr>
-        <w:t>it</w:t>
-      </w:r>
-      <w:proofErr w:type="gramEnd"/>
+        <w:t xml:space="preserve"> and loads it</w:t>
+      </w:r>
     </w:p>
     <w:p>
       <w:pPr>
@@ -1033,17 +920,8 @@
           <w:sz w:val="24"/>
           <w:szCs w:val="24"/>
         </w:rPr>
-        <w:t xml:space="preserve">Ranged attacks now require </w:t>
-      </w:r>
-      <w:proofErr w:type="gramStart"/>
-      <w:r>
-        <w:rPr>
-          <w:sz w:val="24"/>
-          <w:szCs w:val="24"/>
-        </w:rPr>
-        <w:t>arrows</w:t>
-      </w:r>
-      <w:proofErr w:type="gramEnd"/>
+        <w:t>Ranged attacks now require arrows</w:t>
+      </w:r>
     </w:p>
     <w:p>
       <w:pPr>
@@ -1096,17 +974,28 @@
           <w:sz w:val="24"/>
           <w:szCs w:val="24"/>
         </w:rPr>
-        <w:t xml:space="preserve"> with equipment </w:t>
-      </w:r>
-      <w:proofErr w:type="gramStart"/>
-      <w:r>
-        <w:rPr>
-          <w:sz w:val="24"/>
-          <w:szCs w:val="24"/>
-        </w:rPr>
-        <w:t>items</w:t>
-      </w:r>
-      <w:proofErr w:type="gramEnd"/>
+        <w:t xml:space="preserve"> with equipment items</w:t>
+      </w:r>
+    </w:p>
+    <w:p>
+      <w:pPr>
+        <w:pStyle w:val="ListParagraph"/>
+        <w:numPr>
+          <w:ilvl w:val="0"/>
+          <w:numId w:val="14"/>
+        </w:numPr>
+        <w:rPr>
+          <w:sz w:val="24"/>
+          <w:szCs w:val="24"/>
+        </w:rPr>
+      </w:pPr>
+      <w:r>
+        <w:rPr>
+          <w:sz w:val="24"/>
+          <w:szCs w:val="24"/>
+        </w:rPr>
+        <w:t>Quests now save in json</w:t>
+      </w:r>
     </w:p>
     <w:p>
       <w:pPr>
@@ -1260,6 +1149,7 @@
           <w:sz w:val="24"/>
           <w:szCs w:val="24"/>
         </w:rPr>
+        <w:lastRenderedPageBreak/>
         <w:t>1.0.02a</w:t>
       </w:r>
     </w:p>
@@ -1280,40 +1170,7 @@
           <w:sz w:val="24"/>
           <w:szCs w:val="24"/>
         </w:rPr>
-        <w:lastRenderedPageBreak/>
-        <w:t xml:space="preserve">It implements </w:t>
-      </w:r>
-      <w:proofErr w:type="gramStart"/>
-      <w:r>
-        <w:rPr>
-          <w:sz w:val="24"/>
-          <w:szCs w:val="24"/>
-        </w:rPr>
-        <w:t>loot</w:t>
-      </w:r>
-      <w:proofErr w:type="gramEnd"/>
-      <w:r>
-        <w:rPr>
-          <w:sz w:val="24"/>
-          <w:szCs w:val="24"/>
-        </w:rPr>
-        <w:t xml:space="preserve"> and changes the </w:t>
-      </w:r>
-      <w:proofErr w:type="spellStart"/>
-      <w:r>
-        <w:rPr>
-          <w:sz w:val="24"/>
-          <w:szCs w:val="24"/>
-        </w:rPr>
-        <w:t>attackspeed</w:t>
-      </w:r>
-      <w:proofErr w:type="spellEnd"/>
-      <w:r>
-        <w:rPr>
-          <w:sz w:val="24"/>
-          <w:szCs w:val="24"/>
-        </w:rPr>
-        <w:t xml:space="preserve">, damage, and repeating swings onto the actual </w:t>
+        <w:t xml:space="preserve">It implements loot and changes the attackspeed, damage, and repeating swings onto the actual </w:t>
       </w:r>
       <w:r>
         <w:rPr>
@@ -1805,39 +1662,7 @@
           <w:sz w:val="24"/>
           <w:szCs w:val="24"/>
         </w:rPr>
-        <w:t>Added new Animator for TargetDummy/</w:t>
-      </w:r>
-      <w:proofErr w:type="spellStart"/>
-      <w:r>
-        <w:rPr>
-          <w:sz w:val="24"/>
-          <w:szCs w:val="24"/>
-        </w:rPr>
-        <w:t>PotionDummy</w:t>
-      </w:r>
-      <w:proofErr w:type="spellEnd"/>
-      <w:r>
-        <w:rPr>
-          <w:sz w:val="24"/>
-          <w:szCs w:val="24"/>
-        </w:rPr>
-        <w:t xml:space="preserve"> and </w:t>
-      </w:r>
-      <w:proofErr w:type="spellStart"/>
-      <w:r>
-        <w:rPr>
-          <w:sz w:val="24"/>
-          <w:szCs w:val="24"/>
-        </w:rPr>
-        <w:t>TesterGoblin</w:t>
-      </w:r>
-      <w:proofErr w:type="spellEnd"/>
-      <w:r>
-        <w:rPr>
-          <w:sz w:val="24"/>
-          <w:szCs w:val="24"/>
-        </w:rPr>
-        <w:t xml:space="preserve"> to </w:t>
+        <w:t xml:space="preserve">Added new Animator for TargetDummy/PotionDummy and TesterGoblin to </w:t>
       </w:r>
       <w:r>
         <w:rPr>
@@ -1891,39 +1716,7 @@
           <w:sz w:val="24"/>
           <w:szCs w:val="24"/>
         </w:rPr>
-        <w:t xml:space="preserve">FIXED (Bug): Swapping weapons does not change the attack point position to new position for weapon. (Solution, created new </w:t>
-      </w:r>
-      <w:proofErr w:type="spellStart"/>
-      <w:r>
-        <w:rPr>
-          <w:sz w:val="24"/>
-          <w:szCs w:val="24"/>
-        </w:rPr>
-        <w:t>getLastDirection</w:t>
-      </w:r>
-      <w:proofErr w:type="spellEnd"/>
-      <w:r>
-        <w:rPr>
-          <w:sz w:val="24"/>
-          <w:szCs w:val="24"/>
-        </w:rPr>
-        <w:t xml:space="preserve"> function in </w:t>
-      </w:r>
-      <w:proofErr w:type="spellStart"/>
-      <w:r>
-        <w:rPr>
-          <w:sz w:val="24"/>
-          <w:szCs w:val="24"/>
-        </w:rPr>
-        <w:t>playerMovement</w:t>
-      </w:r>
-      <w:proofErr w:type="spellEnd"/>
-      <w:r>
-        <w:rPr>
-          <w:sz w:val="24"/>
-          <w:szCs w:val="24"/>
-        </w:rPr>
-        <w:t xml:space="preserve"> and simplified existing code in player update).</w:t>
+        <w:t>FIXED (Bug): Swapping weapons does not change the attack point position to new position for weapon. (Solution, created new getLastDirection function in playerMovement and simplified existing code in player update).</w:t>
       </w:r>
     </w:p>
     <w:sectPr>

</xml_diff>

<commit_message>
Major Update to 1.0.11a
</commit_message>
<xml_diff>
--- a/Devlogs/Game #1 Documentaion 1.docx
+++ b/Devlogs/Game #1 Documentaion 1.docx
@@ -156,8 +156,17 @@
           <w:sz w:val="24"/>
           <w:szCs w:val="24"/>
         </w:rPr>
-        <w:t>Enabled animator code for Enemycontroller</w:t>
-      </w:r>
+        <w:t xml:space="preserve">Enabled animator code for </w:t>
+      </w:r>
+      <w:proofErr w:type="spellStart"/>
+      <w:r>
+        <w:rPr>
+          <w:sz w:val="24"/>
+          <w:szCs w:val="24"/>
+        </w:rPr>
+        <w:t>Enemycontroller</w:t>
+      </w:r>
+      <w:proofErr w:type="spellEnd"/>
     </w:p>
     <w:p>
       <w:pPr>
@@ -176,8 +185,17 @@
           <w:sz w:val="24"/>
           <w:szCs w:val="24"/>
         </w:rPr>
-        <w:t>Uploaded to Github</w:t>
-      </w:r>
+        <w:t xml:space="preserve">Uploaded to </w:t>
+      </w:r>
+      <w:proofErr w:type="spellStart"/>
+      <w:r>
+        <w:rPr>
+          <w:sz w:val="24"/>
+          <w:szCs w:val="24"/>
+        </w:rPr>
+        <w:t>Github</w:t>
+      </w:r>
+      <w:proofErr w:type="spellEnd"/>
     </w:p>
     <w:p>
       <w:pPr>
@@ -360,7 +378,23 @@
           <w:sz w:val="24"/>
           <w:szCs w:val="24"/>
         </w:rPr>
-        <w:t xml:space="preserve">Added DialogueManager script and game object. Additionally, created a Dialogue Node scriptable game object and a Dialogue menu UI. </w:t>
+        <w:t xml:space="preserve">Added </w:t>
+      </w:r>
+      <w:proofErr w:type="spellStart"/>
+      <w:r>
+        <w:rPr>
+          <w:sz w:val="24"/>
+          <w:szCs w:val="24"/>
+        </w:rPr>
+        <w:t>DialogueManager</w:t>
+      </w:r>
+      <w:proofErr w:type="spellEnd"/>
+      <w:r>
+        <w:rPr>
+          <w:sz w:val="24"/>
+          <w:szCs w:val="24"/>
+        </w:rPr>
+        <w:t xml:space="preserve"> script and game object. Additionally, created a Dialogue Node scriptable game object and a Dialogue menu UI. </w:t>
       </w:r>
       <w:r>
         <w:rPr>
@@ -394,14 +428,46 @@
           <w:sz w:val="24"/>
           <w:szCs w:val="24"/>
         </w:rPr>
-        <w:t>Changed the InventoryUI to a 64x64 image</w:t>
-      </w:r>
-      <w:r>
-        <w:rPr>
-          <w:sz w:val="24"/>
-          <w:szCs w:val="24"/>
-        </w:rPr>
-        <w:t>. Previously it was 32x32 which was a little to small. Also set the sprite to ‘</w:t>
+        <w:t xml:space="preserve">Changed the </w:t>
+      </w:r>
+      <w:proofErr w:type="spellStart"/>
+      <w:r>
+        <w:rPr>
+          <w:sz w:val="24"/>
+          <w:szCs w:val="24"/>
+        </w:rPr>
+        <w:t>InventoryUI</w:t>
+      </w:r>
+      <w:proofErr w:type="spellEnd"/>
+      <w:r>
+        <w:rPr>
+          <w:sz w:val="24"/>
+          <w:szCs w:val="24"/>
+        </w:rPr>
+        <w:t xml:space="preserve"> to a 64x64 image</w:t>
+      </w:r>
+      <w:r>
+        <w:rPr>
+          <w:sz w:val="24"/>
+          <w:szCs w:val="24"/>
+        </w:rPr>
+        <w:t xml:space="preserve">. Previously it was 32x32 which was a little </w:t>
+      </w:r>
+      <w:proofErr w:type="spellStart"/>
+      <w:r>
+        <w:rPr>
+          <w:sz w:val="24"/>
+          <w:szCs w:val="24"/>
+        </w:rPr>
+        <w:t>to</w:t>
+      </w:r>
+      <w:proofErr w:type="spellEnd"/>
+      <w:r>
+        <w:rPr>
+          <w:sz w:val="24"/>
+          <w:szCs w:val="24"/>
+        </w:rPr>
+        <w:t xml:space="preserve"> small. Also set the sprite to ‘</w:t>
       </w:r>
       <w:r>
         <w:rPr>
@@ -463,7 +529,23 @@
           <w:sz w:val="24"/>
           <w:szCs w:val="24"/>
         </w:rPr>
-        <w:t>Shooting an enemy should temporarily set the agro range higher</w:t>
+        <w:t xml:space="preserve">Shooting an enemy should temporarily set the </w:t>
+      </w:r>
+      <w:proofErr w:type="spellStart"/>
+      <w:r>
+        <w:rPr>
+          <w:sz w:val="24"/>
+          <w:szCs w:val="24"/>
+        </w:rPr>
+        <w:t>agro</w:t>
+      </w:r>
+      <w:proofErr w:type="spellEnd"/>
+      <w:r>
+        <w:rPr>
+          <w:sz w:val="24"/>
+          <w:szCs w:val="24"/>
+        </w:rPr>
+        <w:t xml:space="preserve"> range higher</w:t>
       </w:r>
       <w:r>
         <w:rPr>
@@ -779,7 +861,28 @@
           <w:sz w:val="24"/>
           <w:szCs w:val="24"/>
         </w:rPr>
-        <w:t>Created Area 2 and worked on Area 3</w:t>
+        <w:t xml:space="preserve">Created Area 2 and </w:t>
+      </w:r>
+      <w:r>
+        <w:rPr>
+          <w:sz w:val="24"/>
+          <w:szCs w:val="24"/>
+        </w:rPr>
+        <w:t>Finished</w:t>
+      </w:r>
+      <w:r>
+        <w:rPr>
+          <w:sz w:val="24"/>
+          <w:szCs w:val="24"/>
+        </w:rPr>
+        <w:t xml:space="preserve"> </w:t>
+      </w:r>
+      <w:r>
+        <w:rPr>
+          <w:sz w:val="24"/>
+          <w:szCs w:val="24"/>
+        </w:rPr>
+        <w:t xml:space="preserve">Area 3 </w:t>
       </w:r>
     </w:p>
     <w:p>
@@ -994,8 +1097,17 @@
           <w:sz w:val="24"/>
           <w:szCs w:val="24"/>
         </w:rPr>
-        <w:t>Quests now save in json</w:t>
-      </w:r>
+        <w:t xml:space="preserve">Quests now save in </w:t>
+      </w:r>
+      <w:proofErr w:type="spellStart"/>
+      <w:r>
+        <w:rPr>
+          <w:sz w:val="24"/>
+          <w:szCs w:val="24"/>
+        </w:rPr>
+        <w:t>json</w:t>
+      </w:r>
+      <w:proofErr w:type="spellEnd"/>
     </w:p>
     <w:p>
       <w:pPr>
@@ -1170,7 +1282,23 @@
           <w:sz w:val="24"/>
           <w:szCs w:val="24"/>
         </w:rPr>
-        <w:t xml:space="preserve">It implements loot and changes the attackspeed, damage, and repeating swings onto the actual </w:t>
+        <w:t xml:space="preserve">It implements loot and changes the </w:t>
+      </w:r>
+      <w:proofErr w:type="spellStart"/>
+      <w:r>
+        <w:rPr>
+          <w:sz w:val="24"/>
+          <w:szCs w:val="24"/>
+        </w:rPr>
+        <w:t>attackspeed</w:t>
+      </w:r>
+      <w:proofErr w:type="spellEnd"/>
+      <w:r>
+        <w:rPr>
+          <w:sz w:val="24"/>
+          <w:szCs w:val="24"/>
+        </w:rPr>
+        <w:t xml:space="preserve">, damage, and repeating swings onto the actual </w:t>
       </w:r>
       <w:r>
         <w:rPr>
@@ -1662,7 +1790,39 @@
           <w:sz w:val="24"/>
           <w:szCs w:val="24"/>
         </w:rPr>
-        <w:t xml:space="preserve">Added new Animator for TargetDummy/PotionDummy and TesterGoblin to </w:t>
+        <w:t>Added new Animator for TargetDummy/</w:t>
+      </w:r>
+      <w:proofErr w:type="spellStart"/>
+      <w:r>
+        <w:rPr>
+          <w:sz w:val="24"/>
+          <w:szCs w:val="24"/>
+        </w:rPr>
+        <w:t>PotionDummy</w:t>
+      </w:r>
+      <w:proofErr w:type="spellEnd"/>
+      <w:r>
+        <w:rPr>
+          <w:sz w:val="24"/>
+          <w:szCs w:val="24"/>
+        </w:rPr>
+        <w:t xml:space="preserve"> and </w:t>
+      </w:r>
+      <w:proofErr w:type="spellStart"/>
+      <w:r>
+        <w:rPr>
+          <w:sz w:val="24"/>
+          <w:szCs w:val="24"/>
+        </w:rPr>
+        <w:t>TesterGoblin</w:t>
+      </w:r>
+      <w:proofErr w:type="spellEnd"/>
+      <w:r>
+        <w:rPr>
+          <w:sz w:val="24"/>
+          <w:szCs w:val="24"/>
+        </w:rPr>
+        <w:t xml:space="preserve"> to </w:t>
       </w:r>
       <w:r>
         <w:rPr>
@@ -1716,7 +1876,39 @@
           <w:sz w:val="24"/>
           <w:szCs w:val="24"/>
         </w:rPr>
-        <w:t>FIXED (Bug): Swapping weapons does not change the attack point position to new position for weapon. (Solution, created new getLastDirection function in playerMovement and simplified existing code in player update).</w:t>
+        <w:t xml:space="preserve">FIXED (Bug): Swapping weapons does not change the attack point position to new position for weapon. (Solution, created new </w:t>
+      </w:r>
+      <w:proofErr w:type="spellStart"/>
+      <w:r>
+        <w:rPr>
+          <w:sz w:val="24"/>
+          <w:szCs w:val="24"/>
+        </w:rPr>
+        <w:t>getLastDirection</w:t>
+      </w:r>
+      <w:proofErr w:type="spellEnd"/>
+      <w:r>
+        <w:rPr>
+          <w:sz w:val="24"/>
+          <w:szCs w:val="24"/>
+        </w:rPr>
+        <w:t xml:space="preserve"> function in </w:t>
+      </w:r>
+      <w:proofErr w:type="spellStart"/>
+      <w:r>
+        <w:rPr>
+          <w:sz w:val="24"/>
+          <w:szCs w:val="24"/>
+        </w:rPr>
+        <w:t>playerMovement</w:t>
+      </w:r>
+      <w:proofErr w:type="spellEnd"/>
+      <w:r>
+        <w:rPr>
+          <w:sz w:val="24"/>
+          <w:szCs w:val="24"/>
+        </w:rPr>
+        <w:t xml:space="preserve"> and simplified existing code in player update).</w:t>
       </w:r>
     </w:p>
     <w:sectPr>

</xml_diff>